<commit_message>
geoserver doc almost finished
</commit_message>
<xml_diff>
--- a/geoserver/doc/geoserver.docx
+++ b/geoserver/doc/geoserver.docx
@@ -2396,19 +2396,6 @@
       </w:pPr>
       <w:r>
         <w:rPr>
-          <w:rtl w:val="0"/>
-        </w:rPr>
-      </w:r>
-      <w:r>
-        <w:rPr>
-          <w:sz w:val="24"/>
-          <w:szCs w:val="24"/>
-          <w:rtl w:val="1"/>
-        </w:rPr>
-        <w:t xml:space="preserve">    </w:t>
-      </w:r>
-      <w:r>
-        <w:rPr>
           <w:sz w:val="24"/>
           <w:szCs w:val="24"/>
           <w:rtl w:val="1"/>
@@ -4654,18 +4641,20 @@
     </w:p>
     <w:p>
       <w:pPr>
-        <w:rPr>
-          <w:b w:val="1"/>
-        </w:rPr>
-      </w:pPr>
-      <w:r>
-        <w:rPr>
-          <w:rtl w:val="0"/>
-        </w:rPr>
-      </w:r>
-    </w:p>
-    <w:p>
-      <w:pPr>
+        <w:jc w:val="both"/>
+        <w:rPr>
+          <w:b w:val="1"/>
+        </w:rPr>
+      </w:pPr>
+      <w:r>
+        <w:rPr>
+          <w:rtl w:val="0"/>
+        </w:rPr>
+      </w:r>
+    </w:p>
+    <w:p>
+      <w:pPr>
+        <w:jc w:val="both"/>
         <w:rPr>
           <w:b w:val="1"/>
         </w:rPr>
@@ -4680,6 +4669,7 @@
     </w:p>
     <w:p>
       <w:pPr>
+        <w:jc w:val="both"/>
         <w:rPr>
           <w:b w:val="1"/>
         </w:rPr>
@@ -4694,6 +4684,7 @@
     </w:p>
     <w:p>
       <w:pPr>
+        <w:jc w:val="both"/>
         <w:rPr>
           <w:b w:val="1"/>
         </w:rPr>
@@ -4708,18 +4699,20 @@
     </w:p>
     <w:p>
       <w:pPr>
-        <w:rPr>
-          <w:b w:val="1"/>
-        </w:rPr>
-      </w:pPr>
-      <w:r>
-        <w:rPr>
-          <w:rtl w:val="0"/>
-        </w:rPr>
-      </w:r>
-    </w:p>
-    <w:p>
-      <w:pPr>
+        <w:jc w:val="both"/>
+        <w:rPr>
+          <w:b w:val="1"/>
+        </w:rPr>
+      </w:pPr>
+      <w:r>
+        <w:rPr>
+          <w:rtl w:val="0"/>
+        </w:rPr>
+      </w:r>
+    </w:p>
+    <w:p>
+      <w:pPr>
+        <w:jc w:val="both"/>
         <w:rPr>
           <w:b w:val="1"/>
         </w:rPr>
@@ -4734,6 +4727,7 @@
     </w:p>
     <w:p>
       <w:pPr>
+        <w:jc w:val="both"/>
         <w:rPr>
           <w:b w:val="1"/>
         </w:rPr>
@@ -4748,18 +4742,20 @@
     </w:p>
     <w:p>
       <w:pPr>
-        <w:rPr>
-          <w:b w:val="1"/>
-        </w:rPr>
-      </w:pPr>
-      <w:r>
-        <w:rPr>
-          <w:rtl w:val="0"/>
-        </w:rPr>
-      </w:r>
-    </w:p>
-    <w:p>
-      <w:pPr>
+        <w:jc w:val="both"/>
+        <w:rPr>
+          <w:b w:val="1"/>
+        </w:rPr>
+      </w:pPr>
+      <w:r>
+        <w:rPr>
+          <w:rtl w:val="0"/>
+        </w:rPr>
+      </w:r>
+    </w:p>
+    <w:p>
+      <w:pPr>
+        <w:jc w:val="both"/>
         <w:rPr>
           <w:b w:val="1"/>
         </w:rPr>
@@ -4774,6 +4770,7 @@
     </w:p>
     <w:p>
       <w:pPr>
+        <w:jc w:val="both"/>
         <w:rPr>
           <w:b w:val="1"/>
         </w:rPr>
@@ -4788,18 +4785,20 @@
     </w:p>
     <w:p>
       <w:pPr>
-        <w:rPr>
-          <w:b w:val="1"/>
-        </w:rPr>
-      </w:pPr>
-      <w:r>
-        <w:rPr>
-          <w:rtl w:val="0"/>
-        </w:rPr>
-      </w:r>
-    </w:p>
-    <w:p>
-      <w:pPr>
+        <w:jc w:val="both"/>
+        <w:rPr>
+          <w:b w:val="1"/>
+        </w:rPr>
+      </w:pPr>
+      <w:r>
+        <w:rPr>
+          <w:rtl w:val="0"/>
+        </w:rPr>
+      </w:r>
+    </w:p>
+    <w:p>
+      <w:pPr>
+        <w:jc w:val="both"/>
         <w:rPr/>
       </w:pPr>
       <w:r>
@@ -4848,6 +4847,7 @@
     </w:p>
     <w:p>
       <w:pPr>
+        <w:jc w:val="both"/>
         <w:rPr>
           <w:b w:val="1"/>
         </w:rPr>
@@ -4862,18 +4862,20 @@
     </w:p>
     <w:p>
       <w:pPr>
-        <w:rPr>
-          <w:b w:val="1"/>
-        </w:rPr>
-      </w:pPr>
-      <w:r>
-        <w:rPr>
-          <w:rtl w:val="0"/>
-        </w:rPr>
-      </w:r>
-    </w:p>
-    <w:p>
-      <w:pPr>
+        <w:jc w:val="both"/>
+        <w:rPr>
+          <w:b w:val="1"/>
+        </w:rPr>
+      </w:pPr>
+      <w:r>
+        <w:rPr>
+          <w:rtl w:val="0"/>
+        </w:rPr>
+      </w:r>
+    </w:p>
+    <w:p>
+      <w:pPr>
+        <w:jc w:val="both"/>
         <w:rPr>
           <w:b w:val="1"/>
         </w:rPr>
@@ -4888,6 +4890,7 @@
     </w:p>
     <w:p>
       <w:pPr>
+        <w:jc w:val="both"/>
         <w:rPr>
           <w:b w:val="1"/>
         </w:rPr>
@@ -4902,6 +4905,7 @@
     </w:p>
     <w:p>
       <w:pPr>
+        <w:jc w:val="both"/>
         <w:rPr>
           <w:b w:val="1"/>
         </w:rPr>
@@ -4916,6 +4920,7 @@
     </w:p>
     <w:p>
       <w:pPr>
+        <w:jc w:val="both"/>
         <w:rPr>
           <w:b w:val="1"/>
         </w:rPr>
@@ -4930,18 +4935,20 @@
     </w:p>
     <w:p>
       <w:pPr>
-        <w:rPr>
-          <w:b w:val="1"/>
-        </w:rPr>
-      </w:pPr>
-      <w:r>
-        <w:rPr>
-          <w:rtl w:val="0"/>
-        </w:rPr>
-      </w:r>
-    </w:p>
-    <w:p>
-      <w:pPr>
+        <w:jc w:val="both"/>
+        <w:rPr>
+          <w:b w:val="1"/>
+        </w:rPr>
+      </w:pPr>
+      <w:r>
+        <w:rPr>
+          <w:rtl w:val="0"/>
+        </w:rPr>
+      </w:r>
+    </w:p>
+    <w:p>
+      <w:pPr>
+        <w:jc w:val="both"/>
         <w:rPr>
           <w:b w:val="1"/>
         </w:rPr>
@@ -4956,6 +4963,7 @@
     </w:p>
     <w:p>
       <w:pPr>
+        <w:jc w:val="both"/>
         <w:rPr>
           <w:b w:val="1"/>
         </w:rPr>
@@ -4970,18 +4978,20 @@
     </w:p>
     <w:p>
       <w:pPr>
-        <w:rPr>
-          <w:b w:val="1"/>
-        </w:rPr>
-      </w:pPr>
-      <w:r>
-        <w:rPr>
-          <w:rtl w:val="0"/>
-        </w:rPr>
-      </w:r>
-    </w:p>
-    <w:p>
-      <w:pPr>
+        <w:jc w:val="both"/>
+        <w:rPr>
+          <w:b w:val="1"/>
+        </w:rPr>
+      </w:pPr>
+      <w:r>
+        <w:rPr>
+          <w:rtl w:val="0"/>
+        </w:rPr>
+      </w:r>
+    </w:p>
+    <w:p>
+      <w:pPr>
+        <w:jc w:val="both"/>
         <w:rPr>
           <w:b w:val="1"/>
         </w:rPr>
@@ -4996,6 +5006,7 @@
     </w:p>
     <w:p>
       <w:pPr>
+        <w:jc w:val="both"/>
         <w:rPr>
           <w:b w:val="1"/>
         </w:rPr>
@@ -5010,6 +5021,7 @@
     </w:p>
     <w:p>
       <w:pPr>
+        <w:jc w:val="both"/>
         <w:rPr/>
       </w:pPr>
       <w:r>
@@ -5021,6 +5033,7 @@
     <w:p>
       <w:pPr>
         <w:bidi w:val="1"/>
+        <w:jc w:val="both"/>
         <w:rPr/>
       </w:pPr>
       <w:r>
@@ -5099,6 +5112,7 @@
     <w:p>
       <w:pPr>
         <w:bidi w:val="1"/>
+        <w:jc w:val="both"/>
         <w:rPr/>
       </w:pPr>
       <w:r>
@@ -5279,6 +5293,7 @@
     <w:p>
       <w:pPr>
         <w:bidi w:val="1"/>
+        <w:jc w:val="both"/>
         <w:rPr/>
       </w:pPr>
       <w:r>
@@ -5289,6 +5304,7 @@
     </w:p>
     <w:p>
       <w:pPr>
+        <w:jc w:val="both"/>
         <w:rPr>
           <w:b w:val="1"/>
         </w:rPr>
@@ -5303,6 +5319,7 @@
     </w:p>
     <w:p>
       <w:pPr>
+        <w:jc w:val="both"/>
         <w:rPr>
           <w:b w:val="1"/>
         </w:rPr>
@@ -5316,6 +5333,7 @@
     <w:p>
       <w:pPr>
         <w:bidi w:val="1"/>
+        <w:jc w:val="both"/>
         <w:rPr/>
       </w:pPr>
       <w:r>
@@ -5412,6 +5430,7 @@
     <w:p>
       <w:pPr>
         <w:bidi w:val="1"/>
+        <w:jc w:val="both"/>
         <w:rPr/>
       </w:pPr>
       <w:r>
@@ -5422,6 +5441,7 @@
     </w:p>
     <w:p>
       <w:pPr>
+        <w:jc w:val="both"/>
         <w:rPr>
           <w:b w:val="1"/>
         </w:rPr>
@@ -5436,6 +5456,7 @@
     </w:p>
     <w:p>
       <w:pPr>
+        <w:jc w:val="both"/>
         <w:rPr>
           <w:b w:val="1"/>
         </w:rPr>
@@ -5450,6 +5471,7 @@
     </w:p>
     <w:p>
       <w:pPr>
+        <w:jc w:val="both"/>
         <w:rPr>
           <w:b w:val="1"/>
         </w:rPr>
@@ -5463,6 +5485,7 @@
     <w:p>
       <w:pPr>
         <w:bidi w:val="1"/>
+        <w:jc w:val="both"/>
         <w:rPr/>
       </w:pPr>
       <w:r>
@@ -5559,6 +5582,7 @@
     <w:p>
       <w:pPr>
         <w:bidi w:val="1"/>
+        <w:jc w:val="both"/>
         <w:rPr/>
       </w:pPr>
       <w:r>
@@ -5569,6 +5593,7 @@
     </w:p>
     <w:p>
       <w:pPr>
+        <w:jc w:val="both"/>
         <w:rPr>
           <w:b w:val="1"/>
         </w:rPr>
@@ -5583,6 +5608,7 @@
     </w:p>
     <w:p>
       <w:pPr>
+        <w:jc w:val="both"/>
         <w:rPr>
           <w:b w:val="1"/>
         </w:rPr>
@@ -5596,6 +5622,7 @@
     <w:p>
       <w:pPr>
         <w:bidi w:val="1"/>
+        <w:jc w:val="both"/>
         <w:rPr/>
       </w:pPr>
       <w:r>
@@ -5655,6 +5682,7 @@
     </w:p>
     <w:p>
       <w:pPr>
+        <w:jc w:val="both"/>
         <w:rPr/>
       </w:pPr>
       <w:r>
@@ -5666,6 +5694,7 @@
     </w:p>
     <w:p>
       <w:pPr>
+        <w:jc w:val="both"/>
         <w:rPr/>
       </w:pPr>
       <w:r>
@@ -5677,6 +5706,7 @@
     </w:p>
     <w:p>
       <w:pPr>
+        <w:jc w:val="both"/>
         <w:rPr>
           <w:b w:val="1"/>
           <w:sz w:val="26"/>
@@ -5701,6 +5731,7 @@
     </w:p>
     <w:p>
       <w:pPr>
+        <w:jc w:val="both"/>
         <w:rPr/>
       </w:pPr>
       <w:r>
@@ -5712,6 +5743,7 @@
     </w:p>
     <w:p>
       <w:pPr>
+        <w:jc w:val="both"/>
         <w:rPr/>
       </w:pPr>
       <w:r>
@@ -5723,6 +5755,7 @@
     </w:p>
     <w:p>
       <w:pPr>
+        <w:jc w:val="both"/>
         <w:rPr/>
       </w:pPr>
       <w:r>
@@ -5734,18 +5767,20 @@
     </w:p>
     <w:p>
       <w:pPr>
-        <w:rPr>
-          <w:b w:val="1"/>
-        </w:rPr>
-      </w:pPr>
-      <w:r>
-        <w:rPr>
-          <w:rtl w:val="0"/>
-        </w:rPr>
-      </w:r>
-    </w:p>
-    <w:p>
-      <w:pPr>
+        <w:jc w:val="both"/>
+        <w:rPr>
+          <w:b w:val="1"/>
+        </w:rPr>
+      </w:pPr>
+      <w:r>
+        <w:rPr>
+          <w:rtl w:val="0"/>
+        </w:rPr>
+      </w:r>
+    </w:p>
+    <w:p>
+      <w:pPr>
+        <w:jc w:val="both"/>
         <w:rPr>
           <w:b w:val="1"/>
         </w:rPr>
@@ -5759,29 +5794,39 @@
     <w:p>
       <w:pPr>
         <w:bidi w:val="1"/>
+        <w:jc w:val="both"/>
         <w:rPr/>
       </w:pPr>
       <w:r>
         <w:rPr>
+          <w:b w:val="1"/>
+          <w:sz w:val="24"/>
+          <w:szCs w:val="24"/>
           <w:rtl w:val="1"/>
         </w:rPr>
         <w:t xml:space="preserve">تنظیم</w:t>
       </w:r>
       <w:r>
         <w:rPr>
-          <w:rtl w:val="1"/>
-        </w:rPr>
-        <w:t xml:space="preserve"> </w:t>
-      </w:r>
-      <w:r>
-        <w:rPr>
+          <w:b w:val="1"/>
+          <w:sz w:val="24"/>
+          <w:szCs w:val="24"/>
+          <w:rtl w:val="1"/>
+        </w:rPr>
+        <w:t xml:space="preserve"> </w:t>
+      </w:r>
+      <w:r>
+        <w:rPr>
+          <w:b w:val="1"/>
+          <w:sz w:val="24"/>
+          <w:szCs w:val="24"/>
           <w:rtl w:val="1"/>
         </w:rPr>
         <w:t xml:space="preserve">فایروال</w:t>
       </w:r>
       <w:r>
         <w:rPr>
-          <w:rtl w:val="1"/>
+          <w:rtl w:val="0"/>
         </w:rPr>
         <w:t xml:space="preserve"> </w:t>
       </w:r>
@@ -5789,6 +5834,7 @@
     <w:p>
       <w:pPr>
         <w:bidi w:val="1"/>
+        <w:jc w:val="both"/>
         <w:rPr/>
       </w:pPr>
       <w:r>
@@ -5800,6 +5846,7 @@
     <w:p>
       <w:pPr>
         <w:bidi w:val="1"/>
+        <w:jc w:val="both"/>
         <w:rPr/>
       </w:pPr>
       <w:r>
@@ -6130,6 +6177,7 @@
     <w:p>
       <w:pPr>
         <w:bidi w:val="1"/>
+        <w:jc w:val="both"/>
         <w:rPr/>
       </w:pPr>
       <w:r>
@@ -6141,6 +6189,7 @@
     <w:p>
       <w:pPr>
         <w:bidi w:val="1"/>
+        <w:jc w:val="both"/>
         <w:rPr/>
       </w:pPr>
       <w:r>
@@ -6261,6 +6310,7 @@
     <w:p>
       <w:pPr>
         <w:bidi w:val="1"/>
+        <w:jc w:val="both"/>
         <w:rPr/>
       </w:pPr>
       <w:r>
@@ -6271,6 +6321,7 @@
     </w:p>
     <w:p>
       <w:pPr>
+        <w:jc w:val="both"/>
         <w:rPr>
           <w:b w:val="1"/>
         </w:rPr>
@@ -6285,6 +6336,7 @@
     </w:p>
     <w:p>
       <w:pPr>
+        <w:jc w:val="both"/>
         <w:rPr>
           <w:b w:val="1"/>
         </w:rPr>
@@ -6299,6 +6351,7 @@
     </w:p>
     <w:p>
       <w:pPr>
+        <w:jc w:val="both"/>
         <w:rPr>
           <w:b w:val="1"/>
         </w:rPr>
@@ -6312,10 +6365,1002 @@
     <w:p>
       <w:pPr>
         <w:bidi w:val="1"/>
+        <w:jc w:val="both"/>
+        <w:rPr>
+          <w:b w:val="1"/>
+          <w:sz w:val="24"/>
+          <w:szCs w:val="24"/>
+        </w:rPr>
+      </w:pPr>
+      <w:r>
+        <w:rPr>
+          <w:b w:val="1"/>
+          <w:sz w:val="24"/>
+          <w:szCs w:val="24"/>
+          <w:rtl w:val="1"/>
+        </w:rPr>
+        <w:t xml:space="preserve">پیکربندی</w:t>
+      </w:r>
+      <w:r>
+        <w:rPr>
+          <w:b w:val="1"/>
+          <w:sz w:val="24"/>
+          <w:szCs w:val="24"/>
+          <w:rtl w:val="1"/>
+        </w:rPr>
+        <w:t xml:space="preserve"> </w:t>
+      </w:r>
+      <w:r>
+        <w:rPr>
+          <w:b w:val="1"/>
+          <w:sz w:val="24"/>
+          <w:szCs w:val="24"/>
+          <w:rtl w:val="1"/>
+        </w:rPr>
+        <w:t xml:space="preserve">رابط</w:t>
+      </w:r>
+      <w:r>
+        <w:rPr>
+          <w:b w:val="1"/>
+          <w:sz w:val="24"/>
+          <w:szCs w:val="24"/>
+          <w:rtl w:val="1"/>
+        </w:rPr>
+        <w:t xml:space="preserve"> </w:t>
+      </w:r>
+      <w:r>
+        <w:rPr>
+          <w:b w:val="1"/>
+          <w:sz w:val="24"/>
+          <w:szCs w:val="24"/>
+          <w:rtl w:val="1"/>
+        </w:rPr>
+        <w:t xml:space="preserve">مدیریت</w:t>
+      </w:r>
+      <w:r>
+        <w:rPr>
+          <w:b w:val="1"/>
+          <w:sz w:val="24"/>
+          <w:szCs w:val="24"/>
+          <w:rtl w:val="1"/>
+        </w:rPr>
+        <w:t xml:space="preserve"> </w:t>
+      </w:r>
+      <w:r>
+        <w:rPr>
+          <w:b w:val="1"/>
+          <w:sz w:val="24"/>
+          <w:szCs w:val="24"/>
+          <w:rtl w:val="1"/>
+        </w:rPr>
+        <w:t xml:space="preserve">وب</w:t>
+      </w:r>
+      <w:r>
+        <w:rPr>
+          <w:b w:val="1"/>
+          <w:sz w:val="24"/>
+          <w:szCs w:val="24"/>
+          <w:rtl w:val="1"/>
+        </w:rPr>
+        <w:t xml:space="preserve"> </w:t>
+      </w:r>
+      <w:r>
+        <w:rPr>
+          <w:b w:val="1"/>
+          <w:sz w:val="24"/>
+          <w:szCs w:val="24"/>
+          <w:rtl w:val="0"/>
+        </w:rPr>
+        <w:t xml:space="preserve">tomcat</w:t>
+      </w:r>
+      <w:r>
+        <w:rPr>
+          <w:b w:val="1"/>
+          <w:sz w:val="24"/>
+          <w:szCs w:val="24"/>
+          <w:rtl w:val="1"/>
+        </w:rPr>
+        <w:t xml:space="preserve"> </w:t>
+      </w:r>
+    </w:p>
+    <w:p>
+      <w:pPr>
+        <w:bidi w:val="1"/>
+        <w:jc w:val="both"/>
         <w:rPr/>
       </w:pPr>
       <w:r>
         <w:rPr>
+          <w:rtl w:val="0"/>
+        </w:rPr>
+      </w:r>
+    </w:p>
+    <w:p>
+      <w:pPr>
+        <w:bidi w:val="1"/>
+        <w:jc w:val="both"/>
+        <w:rPr/>
+      </w:pPr>
+      <w:r>
+        <w:rPr>
+          <w:rtl w:val="1"/>
+        </w:rPr>
+        <w:t xml:space="preserve">در</w:t>
+      </w:r>
+      <w:r>
+        <w:rPr>
+          <w:rtl w:val="1"/>
+        </w:rPr>
+        <w:t xml:space="preserve"> </w:t>
+      </w:r>
+      <w:r>
+        <w:rPr>
+          <w:rtl w:val="1"/>
+        </w:rPr>
+        <w:t xml:space="preserve">این</w:t>
+      </w:r>
+      <w:r>
+        <w:rPr>
+          <w:rtl w:val="1"/>
+        </w:rPr>
+        <w:t xml:space="preserve"> </w:t>
+      </w:r>
+      <w:r>
+        <w:rPr>
+          <w:rtl w:val="1"/>
+        </w:rPr>
+        <w:t xml:space="preserve">مرحله</w:t>
+      </w:r>
+      <w:r>
+        <w:rPr>
+          <w:rtl w:val="1"/>
+        </w:rPr>
+        <w:t xml:space="preserve"> </w:t>
+      </w:r>
+      <w:r>
+        <w:rPr>
+          <w:rtl w:val="0"/>
+        </w:rPr>
+        <w:t xml:space="preserve">Tomcat</w:t>
+      </w:r>
+      <w:r>
+        <w:rPr>
+          <w:rtl w:val="1"/>
+        </w:rPr>
+        <w:t xml:space="preserve"> </w:t>
+      </w:r>
+      <w:r>
+        <w:rPr>
+          <w:rtl w:val="1"/>
+        </w:rPr>
+        <w:t xml:space="preserve">نصب</w:t>
+      </w:r>
+      <w:r>
+        <w:rPr>
+          <w:rtl w:val="1"/>
+        </w:rPr>
+        <w:t xml:space="preserve"> </w:t>
+      </w:r>
+      <w:r>
+        <w:rPr>
+          <w:rtl w:val="1"/>
+        </w:rPr>
+        <w:t xml:space="preserve">شده</w:t>
+      </w:r>
+      <w:r>
+        <w:rPr>
+          <w:rtl w:val="1"/>
+        </w:rPr>
+        <w:t xml:space="preserve"> </w:t>
+      </w:r>
+      <w:r>
+        <w:rPr>
+          <w:rtl w:val="1"/>
+        </w:rPr>
+        <w:t xml:space="preserve">است</w:t>
+      </w:r>
+      <w:r>
+        <w:rPr>
+          <w:rtl w:val="1"/>
+        </w:rPr>
+        <w:t xml:space="preserve"> </w:t>
+      </w:r>
+      <w:r>
+        <w:rPr>
+          <w:rtl w:val="1"/>
+        </w:rPr>
+        <w:t xml:space="preserve">و</w:t>
+      </w:r>
+      <w:r>
+        <w:rPr>
+          <w:rtl w:val="1"/>
+        </w:rPr>
+        <w:t xml:space="preserve"> </w:t>
+      </w:r>
+      <w:r>
+        <w:rPr>
+          <w:rtl w:val="1"/>
+        </w:rPr>
+        <w:t xml:space="preserve">ما</w:t>
+      </w:r>
+      <w:r>
+        <w:rPr>
+          <w:rtl w:val="1"/>
+        </w:rPr>
+        <w:t xml:space="preserve"> </w:t>
+      </w:r>
+      <w:r>
+        <w:rPr>
+          <w:rtl w:val="1"/>
+        </w:rPr>
+        <w:t xml:space="preserve">می</w:t>
+      </w:r>
+      <w:r>
+        <w:rPr>
+          <w:rtl w:val="1"/>
+        </w:rPr>
+        <w:t xml:space="preserve"> </w:t>
+      </w:r>
+      <w:r>
+        <w:rPr>
+          <w:rtl w:val="1"/>
+        </w:rPr>
+        <w:t xml:space="preserve">توانیم</w:t>
+      </w:r>
+      <w:r>
+        <w:rPr>
+          <w:rtl w:val="1"/>
+        </w:rPr>
+        <w:t xml:space="preserve"> </w:t>
+      </w:r>
+      <w:r>
+        <w:rPr>
+          <w:rtl w:val="1"/>
+        </w:rPr>
+        <w:t xml:space="preserve">با</w:t>
+      </w:r>
+      <w:r>
+        <w:rPr>
+          <w:rtl w:val="1"/>
+        </w:rPr>
+        <w:t xml:space="preserve"> </w:t>
+      </w:r>
+      <w:r>
+        <w:rPr>
+          <w:rtl w:val="1"/>
+        </w:rPr>
+        <w:t xml:space="preserve">مرورگر</w:t>
+      </w:r>
+      <w:r>
+        <w:rPr>
+          <w:rtl w:val="1"/>
+        </w:rPr>
+        <w:t xml:space="preserve"> </w:t>
+      </w:r>
+      <w:r>
+        <w:rPr>
+          <w:rtl w:val="1"/>
+        </w:rPr>
+        <w:t xml:space="preserve">وب</w:t>
+      </w:r>
+      <w:r>
+        <w:rPr>
+          <w:rtl w:val="1"/>
+        </w:rPr>
+        <w:t xml:space="preserve"> </w:t>
+      </w:r>
+      <w:r>
+        <w:rPr>
+          <w:rtl w:val="1"/>
+        </w:rPr>
+        <w:t xml:space="preserve">در</w:t>
+      </w:r>
+      <w:r>
+        <w:rPr>
+          <w:rtl w:val="1"/>
+        </w:rPr>
+        <w:t xml:space="preserve"> </w:t>
+      </w:r>
+      <w:r>
+        <w:rPr>
+          <w:rtl w:val="1"/>
+        </w:rPr>
+        <w:t xml:space="preserve">پورت</w:t>
+      </w:r>
+      <w:r>
+        <w:rPr>
+          <w:rtl w:val="1"/>
+        </w:rPr>
+        <w:t xml:space="preserve"> 8080 </w:t>
+      </w:r>
+      <w:r>
+        <w:rPr>
+          <w:rtl w:val="1"/>
+        </w:rPr>
+        <w:t xml:space="preserve">به</w:t>
+      </w:r>
+      <w:r>
+        <w:rPr>
+          <w:rtl w:val="1"/>
+        </w:rPr>
+        <w:t xml:space="preserve"> </w:t>
+      </w:r>
+      <w:r>
+        <w:rPr>
+          <w:rtl w:val="1"/>
+        </w:rPr>
+        <w:t xml:space="preserve">آن</w:t>
+      </w:r>
+      <w:r>
+        <w:rPr>
+          <w:rtl w:val="1"/>
+        </w:rPr>
+        <w:t xml:space="preserve"> </w:t>
+      </w:r>
+      <w:r>
+        <w:rPr>
+          <w:rtl w:val="1"/>
+        </w:rPr>
+        <w:t xml:space="preserve">دسترسی</w:t>
+      </w:r>
+      <w:r>
+        <w:rPr>
+          <w:rtl w:val="1"/>
+        </w:rPr>
+        <w:t xml:space="preserve"> </w:t>
+      </w:r>
+      <w:r>
+        <w:rPr>
+          <w:rtl w:val="1"/>
+        </w:rPr>
+        <w:t xml:space="preserve">داشته</w:t>
+      </w:r>
+      <w:r>
+        <w:rPr>
+          <w:rtl w:val="1"/>
+        </w:rPr>
+        <w:t xml:space="preserve"> </w:t>
+      </w:r>
+      <w:r>
+        <w:rPr>
+          <w:rtl w:val="1"/>
+        </w:rPr>
+        <w:t xml:space="preserve">باشیم</w:t>
+      </w:r>
+      <w:r>
+        <w:rPr>
+          <w:rtl w:val="1"/>
+        </w:rPr>
+        <w:t xml:space="preserve">، </w:t>
+      </w:r>
+      <w:r>
+        <w:rPr>
+          <w:rtl w:val="1"/>
+        </w:rPr>
+        <w:t xml:space="preserve">اما</w:t>
+      </w:r>
+      <w:r>
+        <w:rPr>
+          <w:rtl w:val="1"/>
+        </w:rPr>
+        <w:t xml:space="preserve"> </w:t>
+      </w:r>
+      <w:r>
+        <w:rPr>
+          <w:rtl w:val="1"/>
+        </w:rPr>
+        <w:t xml:space="preserve">نمی</w:t>
+      </w:r>
+      <w:r>
+        <w:rPr>
+          <w:rtl w:val="1"/>
+        </w:rPr>
+        <w:t xml:space="preserve"> </w:t>
+      </w:r>
+      <w:r>
+        <w:rPr>
+          <w:rtl w:val="1"/>
+        </w:rPr>
+        <w:t xml:space="preserve">توانیم</w:t>
+      </w:r>
+      <w:r>
+        <w:rPr>
+          <w:rtl w:val="1"/>
+        </w:rPr>
+        <w:t xml:space="preserve"> </w:t>
+      </w:r>
+      <w:r>
+        <w:rPr>
+          <w:rtl w:val="1"/>
+        </w:rPr>
+        <w:t xml:space="preserve">به</w:t>
+      </w:r>
+      <w:r>
+        <w:rPr>
+          <w:rtl w:val="1"/>
+        </w:rPr>
+        <w:t xml:space="preserve"> </w:t>
+      </w:r>
+      <w:r>
+        <w:rPr>
+          <w:rtl w:val="1"/>
+        </w:rPr>
+        <w:t xml:space="preserve">رابط</w:t>
+      </w:r>
+      <w:r>
+        <w:rPr>
+          <w:rtl w:val="1"/>
+        </w:rPr>
+        <w:t xml:space="preserve"> </w:t>
+      </w:r>
+      <w:r>
+        <w:rPr>
+          <w:rtl w:val="1"/>
+        </w:rPr>
+        <w:t xml:space="preserve">مدیریت</w:t>
+      </w:r>
+      <w:r>
+        <w:rPr>
+          <w:rtl w:val="1"/>
+        </w:rPr>
+        <w:t xml:space="preserve"> </w:t>
+      </w:r>
+      <w:r>
+        <w:rPr>
+          <w:rtl w:val="1"/>
+        </w:rPr>
+        <w:t xml:space="preserve">وب</w:t>
+      </w:r>
+      <w:r>
+        <w:rPr>
+          <w:rtl w:val="1"/>
+        </w:rPr>
+        <w:t xml:space="preserve"> </w:t>
+      </w:r>
+      <w:r>
+        <w:rPr>
+          <w:rtl w:val="1"/>
+        </w:rPr>
+        <w:t xml:space="preserve">دسترسی</w:t>
+      </w:r>
+      <w:r>
+        <w:rPr>
+          <w:rtl w:val="1"/>
+        </w:rPr>
+        <w:t xml:space="preserve"> </w:t>
+      </w:r>
+      <w:r>
+        <w:rPr>
+          <w:rtl w:val="1"/>
+        </w:rPr>
+        <w:t xml:space="preserve">پیدا</w:t>
+      </w:r>
+      <w:r>
+        <w:rPr>
+          <w:rtl w:val="1"/>
+        </w:rPr>
+        <w:t xml:space="preserve"> </w:t>
+      </w:r>
+      <w:r>
+        <w:rPr>
+          <w:rtl w:val="1"/>
+        </w:rPr>
+        <w:t xml:space="preserve">کنیم</w:t>
+      </w:r>
+      <w:r>
+        <w:rPr>
+          <w:rtl w:val="1"/>
+        </w:rPr>
+        <w:t xml:space="preserve"> </w:t>
+      </w:r>
+      <w:r>
+        <w:rPr>
+          <w:rtl w:val="1"/>
+        </w:rPr>
+        <w:t xml:space="preserve">زیرا</w:t>
+      </w:r>
+      <w:r>
+        <w:rPr>
+          <w:rtl w:val="1"/>
+        </w:rPr>
+        <w:t xml:space="preserve"> </w:t>
+      </w:r>
+      <w:r>
+        <w:rPr>
+          <w:rtl w:val="1"/>
+        </w:rPr>
+        <w:t xml:space="preserve">هنوز</w:t>
+      </w:r>
+      <w:r>
+        <w:rPr>
+          <w:rtl w:val="1"/>
+        </w:rPr>
+        <w:t xml:space="preserve"> </w:t>
+      </w:r>
+      <w:r>
+        <w:rPr>
+          <w:rtl w:val="1"/>
+        </w:rPr>
+        <w:t xml:space="preserve">کاربری</w:t>
+      </w:r>
+      <w:r>
+        <w:rPr>
+          <w:rtl w:val="1"/>
+        </w:rPr>
+        <w:t xml:space="preserve"> </w:t>
+      </w:r>
+      <w:r>
+        <w:rPr>
+          <w:rtl w:val="1"/>
+        </w:rPr>
+        <w:t xml:space="preserve">ایجاد</w:t>
+      </w:r>
+      <w:r>
+        <w:rPr>
+          <w:rtl w:val="1"/>
+        </w:rPr>
+        <w:t xml:space="preserve"> </w:t>
+      </w:r>
+      <w:r>
+        <w:rPr>
+          <w:rtl w:val="1"/>
+        </w:rPr>
+        <w:t xml:space="preserve">نکرده</w:t>
+      </w:r>
+      <w:r>
+        <w:rPr>
+          <w:rtl w:val="1"/>
+        </w:rPr>
+        <w:t xml:space="preserve"> </w:t>
+      </w:r>
+      <w:r>
+        <w:rPr>
+          <w:rtl w:val="1"/>
+        </w:rPr>
+        <w:t xml:space="preserve">ایم</w:t>
+      </w:r>
+      <w:r>
+        <w:rPr>
+          <w:rtl w:val="1"/>
+        </w:rPr>
+        <w:t xml:space="preserve">.</w:t>
+      </w:r>
+    </w:p>
+    <w:p>
+      <w:pPr>
+        <w:bidi w:val="1"/>
+        <w:jc w:val="both"/>
+        <w:rPr/>
+      </w:pPr>
+      <w:r>
+        <w:rPr>
+          <w:rtl w:val="0"/>
+        </w:rPr>
+      </w:r>
+    </w:p>
+    <w:p>
+      <w:pPr>
+        <w:bidi w:val="1"/>
+        <w:jc w:val="both"/>
+        <w:rPr/>
+      </w:pPr>
+      <w:r>
+        <w:rPr>
+          <w:rtl w:val="1"/>
+        </w:rPr>
+        <w:t xml:space="preserve">کاربران</w:t>
+      </w:r>
+      <w:r>
+        <w:rPr>
+          <w:rtl w:val="1"/>
+        </w:rPr>
+        <w:t xml:space="preserve"> </w:t>
+      </w:r>
+      <w:r>
+        <w:rPr>
+          <w:rtl w:val="0"/>
+        </w:rPr>
+        <w:t xml:space="preserve">Tomcat</w:t>
+      </w:r>
+      <w:r>
+        <w:rPr>
+          <w:rtl w:val="1"/>
+        </w:rPr>
+        <w:t xml:space="preserve"> </w:t>
+      </w:r>
+      <w:r>
+        <w:rPr>
+          <w:rtl w:val="1"/>
+        </w:rPr>
+        <w:t xml:space="preserve">و</w:t>
+      </w:r>
+      <w:r>
+        <w:rPr>
+          <w:rtl w:val="1"/>
+        </w:rPr>
+        <w:t xml:space="preserve"> </w:t>
+      </w:r>
+      <w:r>
+        <w:rPr>
+          <w:rtl w:val="1"/>
+        </w:rPr>
+        <w:t xml:space="preserve">نقش</w:t>
+      </w:r>
+      <w:r>
+        <w:rPr>
+          <w:rtl w:val="1"/>
+        </w:rPr>
+        <w:t xml:space="preserve"> </w:t>
+      </w:r>
+      <w:r>
+        <w:rPr>
+          <w:rtl w:val="1"/>
+        </w:rPr>
+        <w:t xml:space="preserve">آنها</w:t>
+      </w:r>
+      <w:r>
+        <w:rPr>
+          <w:rtl w:val="1"/>
+        </w:rPr>
+        <w:t xml:space="preserve"> </w:t>
+      </w:r>
+      <w:r>
+        <w:rPr>
+          <w:rtl w:val="1"/>
+        </w:rPr>
+        <w:t xml:space="preserve">در</w:t>
+      </w:r>
+      <w:r>
+        <w:rPr>
+          <w:rtl w:val="1"/>
+        </w:rPr>
+        <w:t xml:space="preserve"> </w:t>
+      </w:r>
+      <w:r>
+        <w:rPr>
+          <w:rtl w:val="1"/>
+        </w:rPr>
+        <w:t xml:space="preserve">فایل</w:t>
+      </w:r>
+      <w:r>
+        <w:rPr>
+          <w:rtl w:val="1"/>
+        </w:rPr>
+        <w:t xml:space="preserve"> </w:t>
+      </w:r>
+      <w:r>
+        <w:rPr>
+          <w:rtl w:val="0"/>
+        </w:rPr>
+        <w:t xml:space="preserve">tomcat</w:t>
+      </w:r>
+      <w:r>
+        <w:rPr>
+          <w:rtl w:val="0"/>
+        </w:rPr>
+        <w:t xml:space="preserve">-</w:t>
+      </w:r>
+      <w:r>
+        <w:rPr>
+          <w:rtl w:val="0"/>
+        </w:rPr>
+        <w:t xml:space="preserve">users</w:t>
+      </w:r>
+      <w:r>
+        <w:rPr>
+          <w:rtl w:val="0"/>
+        </w:rPr>
+        <w:t xml:space="preserve">.</w:t>
+      </w:r>
+      <w:r>
+        <w:rPr>
+          <w:rtl w:val="0"/>
+        </w:rPr>
+        <w:t xml:space="preserve">xml</w:t>
+      </w:r>
+      <w:r>
+        <w:rPr>
+          <w:rtl w:val="1"/>
+        </w:rPr>
+        <w:t xml:space="preserve"> </w:t>
+      </w:r>
+      <w:r>
+        <w:rPr>
+          <w:rtl w:val="1"/>
+        </w:rPr>
+        <w:t xml:space="preserve">تعریف</w:t>
+      </w:r>
+      <w:r>
+        <w:rPr>
+          <w:rtl w:val="1"/>
+        </w:rPr>
+        <w:t xml:space="preserve"> </w:t>
+      </w:r>
+      <w:r>
+        <w:rPr>
+          <w:rtl w:val="1"/>
+        </w:rPr>
+        <w:t xml:space="preserve">شده</w:t>
+      </w:r>
+      <w:r>
+        <w:rPr>
+          <w:rtl w:val="1"/>
+        </w:rPr>
+        <w:t xml:space="preserve"> </w:t>
+      </w:r>
+      <w:r>
+        <w:rPr>
+          <w:rtl w:val="1"/>
+        </w:rPr>
+        <w:t xml:space="preserve">است</w:t>
+      </w:r>
+      <w:r>
+        <w:rPr>
+          <w:rtl w:val="1"/>
+        </w:rPr>
+        <w:t xml:space="preserve">.</w:t>
+      </w:r>
+    </w:p>
+    <w:p>
+      <w:pPr>
+        <w:bidi w:val="1"/>
+        <w:jc w:val="both"/>
+        <w:rPr/>
+      </w:pPr>
+      <w:r>
+        <w:rPr>
+          <w:rtl w:val="0"/>
+        </w:rPr>
+      </w:r>
+    </w:p>
+    <w:p>
+      <w:pPr>
+        <w:bidi w:val="1"/>
+        <w:jc w:val="both"/>
+        <w:rPr/>
+      </w:pPr>
+      <w:r>
+        <w:rPr>
+          <w:rtl w:val="1"/>
+        </w:rPr>
+        <w:t xml:space="preserve">اگر</w:t>
+      </w:r>
+      <w:r>
+        <w:rPr>
+          <w:rtl w:val="1"/>
+        </w:rPr>
+        <w:t xml:space="preserve"> </w:t>
+      </w:r>
+      <w:r>
+        <w:rPr>
+          <w:rtl w:val="1"/>
+        </w:rPr>
+        <w:t xml:space="preserve">فایل</w:t>
+      </w:r>
+      <w:r>
+        <w:rPr>
+          <w:rtl w:val="1"/>
+        </w:rPr>
+        <w:t xml:space="preserve"> </w:t>
+      </w:r>
+      <w:r>
+        <w:rPr>
+          <w:rtl w:val="1"/>
+        </w:rPr>
+        <w:t xml:space="preserve">را</w:t>
+      </w:r>
+      <w:r>
+        <w:rPr>
+          <w:rtl w:val="1"/>
+        </w:rPr>
+        <w:t xml:space="preserve"> </w:t>
+      </w:r>
+      <w:r>
+        <w:rPr>
+          <w:rtl w:val="1"/>
+        </w:rPr>
+        <w:t xml:space="preserve">باز</w:t>
+      </w:r>
+      <w:r>
+        <w:rPr>
+          <w:rtl w:val="1"/>
+        </w:rPr>
+        <w:t xml:space="preserve"> </w:t>
+      </w:r>
+      <w:r>
+        <w:rPr>
+          <w:rtl w:val="1"/>
+        </w:rPr>
+        <w:t xml:space="preserve">کنید</w:t>
+      </w:r>
+      <w:r>
+        <w:rPr>
+          <w:rtl w:val="1"/>
+        </w:rPr>
+        <w:t xml:space="preserve">، </w:t>
+      </w:r>
+      <w:r>
+        <w:rPr>
+          <w:rtl w:val="1"/>
+        </w:rPr>
+        <w:t xml:space="preserve">متوجه</w:t>
+      </w:r>
+      <w:r>
+        <w:rPr>
+          <w:rtl w:val="1"/>
+        </w:rPr>
+        <w:t xml:space="preserve"> </w:t>
+      </w:r>
+      <w:r>
+        <w:rPr>
+          <w:rtl w:val="1"/>
+        </w:rPr>
+        <w:t xml:space="preserve">خواهید</w:t>
+      </w:r>
+      <w:r>
+        <w:rPr>
+          <w:rtl w:val="1"/>
+        </w:rPr>
+        <w:t xml:space="preserve"> </w:t>
+      </w:r>
+      <w:r>
+        <w:rPr>
+          <w:rtl w:val="1"/>
+        </w:rPr>
+        <w:t xml:space="preserve">شد</w:t>
+      </w:r>
+      <w:r>
+        <w:rPr>
+          <w:rtl w:val="1"/>
+        </w:rPr>
+        <w:t xml:space="preserve"> </w:t>
+      </w:r>
+      <w:r>
+        <w:rPr>
+          <w:rtl w:val="1"/>
+        </w:rPr>
+        <w:t xml:space="preserve">که</w:t>
+      </w:r>
+      <w:r>
+        <w:rPr>
+          <w:rtl w:val="1"/>
+        </w:rPr>
+        <w:t xml:space="preserve"> </w:t>
+      </w:r>
+      <w:r>
+        <w:rPr>
+          <w:rtl w:val="1"/>
+        </w:rPr>
+        <w:t xml:space="preserve">با</w:t>
+      </w:r>
+      <w:r>
+        <w:rPr>
+          <w:rtl w:val="1"/>
+        </w:rPr>
+        <w:t xml:space="preserve"> </w:t>
+      </w:r>
+      <w:r>
+        <w:rPr>
+          <w:rtl w:val="1"/>
+        </w:rPr>
+        <w:t xml:space="preserve">کامنت</w:t>
+      </w:r>
+      <w:r>
+        <w:rPr>
+          <w:rtl w:val="1"/>
+        </w:rPr>
+        <w:t xml:space="preserve"> </w:t>
+      </w:r>
+      <w:r>
+        <w:rPr>
+          <w:rtl w:val="1"/>
+        </w:rPr>
+        <w:t xml:space="preserve">ها</w:t>
+      </w:r>
+      <w:r>
+        <w:rPr>
+          <w:rtl w:val="1"/>
+        </w:rPr>
+        <w:t xml:space="preserve"> </w:t>
+      </w:r>
+      <w:r>
+        <w:rPr>
+          <w:rtl w:val="1"/>
+        </w:rPr>
+        <w:t xml:space="preserve">و</w:t>
+      </w:r>
+      <w:r>
+        <w:rPr>
+          <w:rtl w:val="1"/>
+        </w:rPr>
+        <w:t xml:space="preserve"> </w:t>
+      </w:r>
+      <w:r>
+        <w:rPr>
+          <w:rtl w:val="1"/>
+        </w:rPr>
+        <w:t xml:space="preserve">مثال</w:t>
+      </w:r>
+      <w:r>
+        <w:rPr>
+          <w:rtl w:val="1"/>
+        </w:rPr>
+        <w:t xml:space="preserve"> </w:t>
+      </w:r>
+      <w:r>
+        <w:rPr>
+          <w:rtl w:val="1"/>
+        </w:rPr>
+        <w:t xml:space="preserve">هایی</w:t>
+      </w:r>
+      <w:r>
+        <w:rPr>
+          <w:rtl w:val="1"/>
+        </w:rPr>
+        <w:t xml:space="preserve"> </w:t>
+      </w:r>
+      <w:r>
+        <w:rPr>
+          <w:rtl w:val="1"/>
+        </w:rPr>
+        <w:t xml:space="preserve">پر</w:t>
+      </w:r>
+      <w:r>
+        <w:rPr>
+          <w:rtl w:val="1"/>
+        </w:rPr>
+        <w:t xml:space="preserve"> </w:t>
+      </w:r>
+      <w:r>
+        <w:rPr>
+          <w:rtl w:val="1"/>
+        </w:rPr>
+        <w:t xml:space="preserve">شده</w:t>
+      </w:r>
+      <w:r>
+        <w:rPr>
+          <w:rtl w:val="1"/>
+        </w:rPr>
+        <w:t xml:space="preserve"> </w:t>
+      </w:r>
+      <w:r>
+        <w:rPr>
+          <w:rtl w:val="1"/>
+        </w:rPr>
+        <w:t xml:space="preserve">است</w:t>
+      </w:r>
+      <w:r>
+        <w:rPr>
+          <w:rtl w:val="1"/>
+        </w:rPr>
+        <w:t xml:space="preserve"> </w:t>
+      </w:r>
+      <w:r>
+        <w:rPr>
+          <w:rtl w:val="1"/>
+        </w:rPr>
+        <w:t xml:space="preserve">که</w:t>
+      </w:r>
+      <w:r>
+        <w:rPr>
+          <w:rtl w:val="1"/>
+        </w:rPr>
+        <w:t xml:space="preserve"> </w:t>
+      </w:r>
+      <w:r>
+        <w:rPr>
+          <w:rtl w:val="1"/>
+        </w:rPr>
+        <w:t xml:space="preserve">نحوه</w:t>
+      </w:r>
+      <w:r>
+        <w:rPr>
+          <w:rtl w:val="1"/>
+        </w:rPr>
+        <w:t xml:space="preserve"> </w:t>
+      </w:r>
+      <w:r>
+        <w:rPr>
           <w:rtl w:val="1"/>
         </w:rPr>
         <w:t xml:space="preserve">پیکربندی</w:t>
@@ -6330,6 +7375,245 @@
         <w:rPr>
           <w:rtl w:val="1"/>
         </w:rPr>
+        <w:t xml:space="preserve">فایل</w:t>
+      </w:r>
+      <w:r>
+        <w:rPr>
+          <w:rtl w:val="1"/>
+        </w:rPr>
+        <w:t xml:space="preserve"> </w:t>
+      </w:r>
+      <w:r>
+        <w:rPr>
+          <w:rtl w:val="1"/>
+        </w:rPr>
+        <w:t xml:space="preserve">را</w:t>
+      </w:r>
+      <w:r>
+        <w:rPr>
+          <w:rtl w:val="1"/>
+        </w:rPr>
+        <w:t xml:space="preserve"> </w:t>
+      </w:r>
+      <w:r>
+        <w:rPr>
+          <w:rtl w:val="1"/>
+        </w:rPr>
+        <w:t xml:space="preserve">توضیح</w:t>
+      </w:r>
+      <w:r>
+        <w:rPr>
+          <w:rtl w:val="1"/>
+        </w:rPr>
+        <w:t xml:space="preserve"> </w:t>
+      </w:r>
+      <w:r>
+        <w:rPr>
+          <w:rtl w:val="1"/>
+        </w:rPr>
+        <w:t xml:space="preserve">می</w:t>
+      </w:r>
+      <w:r>
+        <w:rPr>
+          <w:rtl w:val="1"/>
+        </w:rPr>
+        <w:t xml:space="preserve"> </w:t>
+      </w:r>
+      <w:r>
+        <w:rPr>
+          <w:rtl w:val="1"/>
+        </w:rPr>
+        <w:t xml:space="preserve">دهد</w:t>
+      </w:r>
+      <w:r>
+        <w:rPr>
+          <w:rtl w:val="1"/>
+        </w:rPr>
+        <w:t xml:space="preserve">.</w:t>
+      </w:r>
+    </w:p>
+    <w:p>
+      <w:pPr>
+        <w:bidi w:val="1"/>
+        <w:jc w:val="both"/>
+        <w:rPr/>
+      </w:pPr>
+      <w:r>
+        <w:rPr>
+          <w:rtl w:val="0"/>
+        </w:rPr>
+      </w:r>
+    </w:p>
+    <w:p>
+      <w:pPr>
+        <w:jc w:val="both"/>
+        <w:rPr>
+          <w:b w:val="1"/>
+        </w:rPr>
+      </w:pPr>
+      <w:r>
+        <w:rPr>
+          <w:b w:val="1"/>
+          <w:rtl w:val="0"/>
+        </w:rPr>
+        <w:t xml:space="preserve">sudo nano /opt/tomcat/latest/conf/tomcat-users.xml</w:t>
+      </w:r>
+    </w:p>
+    <w:p>
+      <w:pPr>
+        <w:jc w:val="both"/>
+        <w:rPr>
+          <w:b w:val="1"/>
+        </w:rPr>
+      </w:pPr>
+      <w:r>
+        <w:rPr>
+          <w:rtl w:val="0"/>
+        </w:rPr>
+      </w:r>
+    </w:p>
+    <w:p>
+      <w:pPr>
+        <w:bidi w:val="1"/>
+        <w:jc w:val="both"/>
+        <w:rPr/>
+      </w:pPr>
+      <w:r>
+        <w:rPr>
+          <w:rtl w:val="1"/>
+        </w:rPr>
+        <w:t xml:space="preserve">برای</w:t>
+      </w:r>
+      <w:r>
+        <w:rPr>
+          <w:rtl w:val="1"/>
+        </w:rPr>
+        <w:t xml:space="preserve"> </w:t>
+      </w:r>
+      <w:r>
+        <w:rPr>
+          <w:rtl w:val="1"/>
+        </w:rPr>
+        <w:t xml:space="preserve">اضافه</w:t>
+      </w:r>
+      <w:r>
+        <w:rPr>
+          <w:rtl w:val="1"/>
+        </w:rPr>
+        <w:t xml:space="preserve"> </w:t>
+      </w:r>
+      <w:r>
+        <w:rPr>
+          <w:rtl w:val="1"/>
+        </w:rPr>
+        <w:t xml:space="preserve">کردن</w:t>
+      </w:r>
+      <w:r>
+        <w:rPr>
+          <w:rtl w:val="1"/>
+        </w:rPr>
+        <w:t xml:space="preserve"> </w:t>
+      </w:r>
+      <w:r>
+        <w:rPr>
+          <w:rtl w:val="1"/>
+        </w:rPr>
+        <w:t xml:space="preserve">یک</w:t>
+      </w:r>
+      <w:r>
+        <w:rPr>
+          <w:rtl w:val="1"/>
+        </w:rPr>
+        <w:t xml:space="preserve"> </w:t>
+      </w:r>
+      <w:r>
+        <w:rPr>
+          <w:rtl w:val="1"/>
+        </w:rPr>
+        <w:t xml:space="preserve">کاربر</w:t>
+      </w:r>
+      <w:r>
+        <w:rPr>
+          <w:rtl w:val="1"/>
+        </w:rPr>
+        <w:t xml:space="preserve"> </w:t>
+      </w:r>
+      <w:r>
+        <w:rPr>
+          <w:rtl w:val="1"/>
+        </w:rPr>
+        <w:t xml:space="preserve">جدید</w:t>
+      </w:r>
+      <w:r>
+        <w:rPr>
+          <w:rtl w:val="1"/>
+        </w:rPr>
+        <w:t xml:space="preserve"> </w:t>
+      </w:r>
+      <w:r>
+        <w:rPr>
+          <w:rtl w:val="1"/>
+        </w:rPr>
+        <w:t xml:space="preserve">که</w:t>
+      </w:r>
+      <w:r>
+        <w:rPr>
+          <w:rtl w:val="1"/>
+        </w:rPr>
+        <w:t xml:space="preserve"> </w:t>
+      </w:r>
+      <w:r>
+        <w:rPr>
+          <w:rtl w:val="1"/>
+        </w:rPr>
+        <w:t xml:space="preserve">قادر</w:t>
+      </w:r>
+      <w:r>
+        <w:rPr>
+          <w:rtl w:val="1"/>
+        </w:rPr>
+        <w:t xml:space="preserve"> </w:t>
+      </w:r>
+      <w:r>
+        <w:rPr>
+          <w:rtl w:val="1"/>
+        </w:rPr>
+        <w:t xml:space="preserve">به</w:t>
+      </w:r>
+      <w:r>
+        <w:rPr>
+          <w:rtl w:val="1"/>
+        </w:rPr>
+        <w:t xml:space="preserve"> </w:t>
+      </w:r>
+      <w:r>
+        <w:rPr>
+          <w:rtl w:val="1"/>
+        </w:rPr>
+        <w:t xml:space="preserve">دسترسی</w:t>
+      </w:r>
+      <w:r>
+        <w:rPr>
+          <w:rtl w:val="1"/>
+        </w:rPr>
+        <w:t xml:space="preserve"> </w:t>
+      </w:r>
+      <w:r>
+        <w:rPr>
+          <w:rtl w:val="1"/>
+        </w:rPr>
+        <w:t xml:space="preserve">به</w:t>
+      </w:r>
+      <w:r>
+        <w:rPr>
+          <w:rtl w:val="1"/>
+        </w:rPr>
+        <w:t xml:space="preserve"> </w:t>
+      </w:r>
+      <w:r>
+        <w:rPr>
+          <w:rtl w:val="1"/>
+        </w:rPr>
         <w:t xml:space="preserve">رابط</w:t>
       </w:r>
       <w:r>
@@ -6342,18 +7626,6 @@
         <w:rPr>
           <w:rtl w:val="1"/>
         </w:rPr>
-        <w:t xml:space="preserve">مدیریت</w:t>
-      </w:r>
-      <w:r>
-        <w:rPr>
-          <w:rtl w:val="1"/>
-        </w:rPr>
-        <w:t xml:space="preserve"> </w:t>
-      </w:r>
-      <w:r>
-        <w:rPr>
-          <w:rtl w:val="1"/>
-        </w:rPr>
         <w:t xml:space="preserve">وب</w:t>
       </w:r>
       <w:r>
@@ -6364,20 +7636,435 @@
       </w:r>
       <w:r>
         <w:rPr>
+          <w:rtl w:val="1"/>
+        </w:rPr>
+        <w:t xml:space="preserve">تامکت</w:t>
+      </w:r>
+      <w:r>
+        <w:rPr>
+          <w:rtl w:val="1"/>
+        </w:rPr>
+        <w:t xml:space="preserve"> (</w:t>
+      </w:r>
+      <w:r>
+        <w:rPr>
+          <w:rtl w:val="0"/>
+        </w:rPr>
+        <w:t xml:space="preserve">manager</w:t>
+      </w:r>
+      <w:r>
+        <w:rPr>
+          <w:rtl w:val="0"/>
+        </w:rPr>
+        <w:t xml:space="preserve">-</w:t>
+      </w:r>
+      <w:r>
+        <w:rPr>
+          <w:rtl w:val="0"/>
+        </w:rPr>
+        <w:t xml:space="preserve">gui</w:t>
+      </w:r>
+      <w:r>
+        <w:rPr>
+          <w:rtl w:val="1"/>
+        </w:rPr>
+        <w:t xml:space="preserve"> </w:t>
+      </w:r>
+      <w:r>
+        <w:rPr>
+          <w:rtl w:val="1"/>
+        </w:rPr>
+        <w:t xml:space="preserve">و</w:t>
+      </w:r>
+      <w:r>
+        <w:rPr>
+          <w:rtl w:val="1"/>
+        </w:rPr>
+        <w:t xml:space="preserve"> </w:t>
+      </w:r>
+      <w:r>
+        <w:rPr>
+          <w:rtl w:val="0"/>
+        </w:rPr>
+        <w:t xml:space="preserve">admin</w:t>
+      </w:r>
+      <w:r>
+        <w:rPr>
+          <w:rtl w:val="0"/>
+        </w:rPr>
+        <w:t xml:space="preserve">-</w:t>
+      </w:r>
+      <w:r>
+        <w:rPr>
+          <w:rtl w:val="0"/>
+        </w:rPr>
+        <w:t xml:space="preserve">gui</w:t>
+      </w:r>
+      <w:r>
+        <w:rPr>
+          <w:rtl w:val="1"/>
+        </w:rPr>
+        <w:t xml:space="preserve">) </w:t>
+      </w:r>
+      <w:r>
+        <w:rPr>
+          <w:rtl w:val="1"/>
+        </w:rPr>
+        <w:t xml:space="preserve">باشد</w:t>
+      </w:r>
+      <w:r>
+        <w:rPr>
+          <w:rtl w:val="1"/>
+        </w:rPr>
+        <w:t xml:space="preserve">، </w:t>
+      </w:r>
+      <w:r>
+        <w:rPr>
+          <w:rtl w:val="1"/>
+        </w:rPr>
+        <w:t xml:space="preserve">باید</w:t>
+      </w:r>
+      <w:r>
+        <w:rPr>
+          <w:rtl w:val="1"/>
+        </w:rPr>
+        <w:t xml:space="preserve"> </w:t>
+      </w:r>
+      <w:r>
+        <w:rPr>
+          <w:rtl w:val="1"/>
+        </w:rPr>
+        <w:t xml:space="preserve">کاربر</w:t>
+      </w:r>
+      <w:r>
+        <w:rPr>
+          <w:rtl w:val="1"/>
+        </w:rPr>
+        <w:t xml:space="preserve"> </w:t>
+      </w:r>
+      <w:r>
+        <w:rPr>
+          <w:rtl w:val="1"/>
+        </w:rPr>
+        <w:t xml:space="preserve">را</w:t>
+      </w:r>
+      <w:r>
+        <w:rPr>
+          <w:rtl w:val="1"/>
+        </w:rPr>
+        <w:t xml:space="preserve"> </w:t>
+      </w:r>
+      <w:r>
+        <w:rPr>
+          <w:rtl w:val="1"/>
+        </w:rPr>
+        <w:t xml:space="preserve">در</w:t>
+      </w:r>
+      <w:r>
+        <w:rPr>
+          <w:rtl w:val="1"/>
+        </w:rPr>
+        <w:t xml:space="preserve"> </w:t>
+      </w:r>
+      <w:r>
+        <w:rPr>
+          <w:rtl w:val="1"/>
+        </w:rPr>
+        <w:t xml:space="preserve">فایل</w:t>
+      </w:r>
+      <w:r>
+        <w:rPr>
+          <w:rtl w:val="1"/>
+        </w:rPr>
+        <w:t xml:space="preserve"> </w:t>
+      </w:r>
+      <w:r>
+        <w:rPr>
           <w:rtl w:val="0"/>
         </w:rPr>
         <w:t xml:space="preserve">tomcat</w:t>
       </w:r>
       <w:r>
         <w:rPr>
-          <w:rtl w:val="1"/>
-        </w:rPr>
-        <w:t xml:space="preserve"> </w:t>
+          <w:rtl w:val="0"/>
+        </w:rPr>
+        <w:t xml:space="preserve">-</w:t>
+      </w:r>
+      <w:r>
+        <w:rPr>
+          <w:rtl w:val="0"/>
+        </w:rPr>
+        <w:t xml:space="preserve">users</w:t>
+      </w:r>
+      <w:r>
+        <w:rPr>
+          <w:rtl w:val="0"/>
+        </w:rPr>
+        <w:t xml:space="preserve">.</w:t>
+      </w:r>
+      <w:r>
+        <w:rPr>
+          <w:rtl w:val="0"/>
+        </w:rPr>
+        <w:t xml:space="preserve">xml</w:t>
+      </w:r>
+      <w:r>
+        <w:rPr>
+          <w:rtl w:val="1"/>
+        </w:rPr>
+        <w:t xml:space="preserve"> </w:t>
+      </w:r>
+      <w:r>
+        <w:rPr>
+          <w:rtl w:val="1"/>
+        </w:rPr>
+        <w:t xml:space="preserve">مطابق</w:t>
+      </w:r>
+      <w:r>
+        <w:rPr>
+          <w:rtl w:val="1"/>
+        </w:rPr>
+        <w:t xml:space="preserve"> </w:t>
+      </w:r>
+      <w:r>
+        <w:rPr>
+          <w:rtl w:val="1"/>
+        </w:rPr>
+        <w:t xml:space="preserve">شکل</w:t>
+      </w:r>
+      <w:r>
+        <w:rPr>
+          <w:rtl w:val="1"/>
+        </w:rPr>
+        <w:t xml:space="preserve"> </w:t>
+      </w:r>
+      <w:r>
+        <w:rPr>
+          <w:rtl w:val="1"/>
+        </w:rPr>
+        <w:t xml:space="preserve">زیر</w:t>
+      </w:r>
+      <w:r>
+        <w:rPr>
+          <w:rtl w:val="1"/>
+        </w:rPr>
+        <w:t xml:space="preserve"> </w:t>
+      </w:r>
+      <w:r>
+        <w:rPr>
+          <w:rtl w:val="1"/>
+        </w:rPr>
+        <w:t xml:space="preserve">تعریف</w:t>
+      </w:r>
+      <w:r>
+        <w:rPr>
+          <w:rtl w:val="1"/>
+        </w:rPr>
+        <w:t xml:space="preserve"> </w:t>
+      </w:r>
+      <w:r>
+        <w:rPr>
+          <w:rtl w:val="1"/>
+        </w:rPr>
+        <w:t xml:space="preserve">کنید</w:t>
+      </w:r>
+      <w:r>
+        <w:rPr>
+          <w:rtl w:val="1"/>
+        </w:rPr>
+        <w:t xml:space="preserve">. </w:t>
+      </w:r>
+      <w:r>
+        <w:rPr>
+          <w:rtl w:val="1"/>
+        </w:rPr>
+        <w:t xml:space="preserve">مطمئن</w:t>
+      </w:r>
+      <w:r>
+        <w:rPr>
+          <w:rtl w:val="1"/>
+        </w:rPr>
+        <w:t xml:space="preserve"> </w:t>
+      </w:r>
+      <w:r>
+        <w:rPr>
+          <w:rtl w:val="1"/>
+        </w:rPr>
+        <w:t xml:space="preserve">شوید</w:t>
+      </w:r>
+      <w:r>
+        <w:rPr>
+          <w:rtl w:val="1"/>
+        </w:rPr>
+        <w:t xml:space="preserve"> </w:t>
+      </w:r>
+      <w:r>
+        <w:rPr>
+          <w:rtl w:val="1"/>
+        </w:rPr>
+        <w:t xml:space="preserve">که</w:t>
+      </w:r>
+      <w:r>
+        <w:rPr>
+          <w:rtl w:val="1"/>
+        </w:rPr>
+        <w:t xml:space="preserve"> </w:t>
+      </w:r>
+      <w:r>
+        <w:rPr>
+          <w:rtl w:val="1"/>
+        </w:rPr>
+        <w:t xml:space="preserve">نام</w:t>
+      </w:r>
+      <w:r>
+        <w:rPr>
+          <w:rtl w:val="1"/>
+        </w:rPr>
+        <w:t xml:space="preserve"> </w:t>
+      </w:r>
+      <w:r>
+        <w:rPr>
+          <w:rtl w:val="1"/>
+        </w:rPr>
+        <w:t xml:space="preserve">کاربری</w:t>
+      </w:r>
+      <w:r>
+        <w:rPr>
+          <w:rtl w:val="1"/>
+        </w:rPr>
+        <w:t xml:space="preserve"> </w:t>
+      </w:r>
+      <w:r>
+        <w:rPr>
+          <w:rtl w:val="1"/>
+        </w:rPr>
+        <w:t xml:space="preserve">و</w:t>
+      </w:r>
+      <w:r>
+        <w:rPr>
+          <w:rtl w:val="1"/>
+        </w:rPr>
+        <w:t xml:space="preserve"> </w:t>
+      </w:r>
+      <w:r>
+        <w:rPr>
+          <w:rtl w:val="1"/>
+        </w:rPr>
+        <w:t xml:space="preserve">رمز</w:t>
+      </w:r>
+      <w:r>
+        <w:rPr>
+          <w:rtl w:val="1"/>
+        </w:rPr>
+        <w:t xml:space="preserve"> </w:t>
+      </w:r>
+      <w:r>
+        <w:rPr>
+          <w:rtl w:val="1"/>
+        </w:rPr>
+        <w:t xml:space="preserve">عبور</w:t>
+      </w:r>
+      <w:r>
+        <w:rPr>
+          <w:rtl w:val="1"/>
+        </w:rPr>
+        <w:t xml:space="preserve"> </w:t>
+      </w:r>
+      <w:r>
+        <w:rPr>
+          <w:rtl w:val="1"/>
+        </w:rPr>
+        <w:t xml:space="preserve">را</w:t>
+      </w:r>
+      <w:r>
+        <w:rPr>
+          <w:rtl w:val="1"/>
+        </w:rPr>
+        <w:t xml:space="preserve"> </w:t>
+      </w:r>
+      <w:r>
+        <w:rPr>
+          <w:rtl w:val="1"/>
+        </w:rPr>
+        <w:t xml:space="preserve">به</w:t>
+      </w:r>
+      <w:r>
+        <w:rPr>
+          <w:rtl w:val="1"/>
+        </w:rPr>
+        <w:t xml:space="preserve"> </w:t>
+      </w:r>
+      <w:r>
+        <w:rPr>
+          <w:rtl w:val="1"/>
+        </w:rPr>
+        <w:t xml:space="preserve">چیزی</w:t>
+      </w:r>
+      <w:r>
+        <w:rPr>
+          <w:rtl w:val="1"/>
+        </w:rPr>
+        <w:t xml:space="preserve"> </w:t>
+      </w:r>
+      <w:r>
+        <w:rPr>
+          <w:rtl w:val="1"/>
+        </w:rPr>
+        <w:t xml:space="preserve">امن</w:t>
+      </w:r>
+      <w:r>
+        <w:rPr>
+          <w:rtl w:val="1"/>
+        </w:rPr>
+        <w:t xml:space="preserve"> </w:t>
+      </w:r>
+      <w:r>
+        <w:rPr>
+          <w:rtl w:val="1"/>
+        </w:rPr>
+        <w:t xml:space="preserve">تر</w:t>
+      </w:r>
+      <w:r>
+        <w:rPr>
+          <w:rtl w:val="1"/>
+        </w:rPr>
+        <w:t xml:space="preserve"> </w:t>
+      </w:r>
+      <w:r>
+        <w:rPr>
+          <w:rtl w:val="1"/>
+        </w:rPr>
+        <w:t xml:space="preserve">تغییر</w:t>
+      </w:r>
+      <w:r>
+        <w:rPr>
+          <w:rtl w:val="1"/>
+        </w:rPr>
+        <w:t xml:space="preserve"> </w:t>
+      </w:r>
+      <w:r>
+        <w:rPr>
+          <w:rtl w:val="1"/>
+        </w:rPr>
+        <w:t xml:space="preserve">داده</w:t>
+      </w:r>
+      <w:r>
+        <w:rPr>
+          <w:rtl w:val="1"/>
+        </w:rPr>
+        <w:t xml:space="preserve"> </w:t>
+      </w:r>
+      <w:r>
+        <w:rPr>
+          <w:rtl w:val="1"/>
+        </w:rPr>
+        <w:t xml:space="preserve">اید</w:t>
       </w:r>
     </w:p>
     <w:p>
       <w:pPr>
         <w:bidi w:val="1"/>
+        <w:jc w:val="both"/>
         <w:rPr/>
       </w:pPr>
       <w:r>
@@ -6388,1638 +8075,55 @@
     </w:p>
     <w:p>
       <w:pPr>
-        <w:bidi w:val="1"/>
+        <w:jc w:val="both"/>
         <w:rPr/>
       </w:pPr>
       <w:r>
         <w:rPr>
-          <w:rtl w:val="1"/>
-        </w:rPr>
-        <w:t xml:space="preserve">در</w:t>
-      </w:r>
-      <w:r>
-        <w:rPr>
-          <w:rtl w:val="1"/>
-        </w:rPr>
-        <w:t xml:space="preserve"> </w:t>
-      </w:r>
-      <w:r>
-        <w:rPr>
-          <w:rtl w:val="1"/>
-        </w:rPr>
-        <w:t xml:space="preserve">این</w:t>
-      </w:r>
-      <w:r>
-        <w:rPr>
-          <w:rtl w:val="1"/>
-        </w:rPr>
-        <w:t xml:space="preserve"> </w:t>
-      </w:r>
-      <w:r>
-        <w:rPr>
-          <w:rtl w:val="1"/>
-        </w:rPr>
-        <w:t xml:space="preserve">مرحله</w:t>
-      </w:r>
-      <w:r>
-        <w:rPr>
-          <w:rtl w:val="1"/>
-        </w:rPr>
-        <w:t xml:space="preserve"> </w:t>
-      </w:r>
-      <w:r>
-        <w:rPr>
-          <w:rtl w:val="0"/>
-        </w:rPr>
-        <w:t xml:space="preserve">Tomcat</w:t>
-      </w:r>
-      <w:r>
-        <w:rPr>
-          <w:rtl w:val="1"/>
-        </w:rPr>
-        <w:t xml:space="preserve"> </w:t>
-      </w:r>
-      <w:r>
-        <w:rPr>
-          <w:rtl w:val="1"/>
-        </w:rPr>
-        <w:t xml:space="preserve">نصب</w:t>
-      </w:r>
-      <w:r>
-        <w:rPr>
-          <w:rtl w:val="1"/>
-        </w:rPr>
-        <w:t xml:space="preserve"> </w:t>
-      </w:r>
-      <w:r>
-        <w:rPr>
-          <w:rtl w:val="1"/>
-        </w:rPr>
-        <w:t xml:space="preserve">شده</w:t>
-      </w:r>
-      <w:r>
-        <w:rPr>
-          <w:rtl w:val="1"/>
-        </w:rPr>
-        <w:t xml:space="preserve"> </w:t>
-      </w:r>
-      <w:r>
-        <w:rPr>
-          <w:rtl w:val="1"/>
-        </w:rPr>
-        <w:t xml:space="preserve">است</w:t>
-      </w:r>
-      <w:r>
-        <w:rPr>
-          <w:rtl w:val="1"/>
-        </w:rPr>
-        <w:t xml:space="preserve"> </w:t>
-      </w:r>
-      <w:r>
-        <w:rPr>
-          <w:rtl w:val="1"/>
-        </w:rPr>
-        <w:t xml:space="preserve">و</w:t>
-      </w:r>
-      <w:r>
-        <w:rPr>
-          <w:rtl w:val="1"/>
-        </w:rPr>
-        <w:t xml:space="preserve"> </w:t>
-      </w:r>
-      <w:r>
-        <w:rPr>
-          <w:rtl w:val="1"/>
-        </w:rPr>
-        <w:t xml:space="preserve">ما</w:t>
-      </w:r>
-      <w:r>
-        <w:rPr>
-          <w:rtl w:val="1"/>
-        </w:rPr>
-        <w:t xml:space="preserve"> </w:t>
-      </w:r>
-      <w:r>
-        <w:rPr>
-          <w:rtl w:val="1"/>
-        </w:rPr>
-        <w:t xml:space="preserve">می</w:t>
-      </w:r>
-      <w:r>
-        <w:rPr>
-          <w:rtl w:val="1"/>
-        </w:rPr>
-        <w:t xml:space="preserve"> </w:t>
-      </w:r>
-      <w:r>
-        <w:rPr>
-          <w:rtl w:val="1"/>
-        </w:rPr>
-        <w:t xml:space="preserve">توانیم</w:t>
-      </w:r>
-      <w:r>
-        <w:rPr>
-          <w:rtl w:val="1"/>
-        </w:rPr>
-        <w:t xml:space="preserve"> </w:t>
-      </w:r>
-      <w:r>
-        <w:rPr>
-          <w:rtl w:val="1"/>
-        </w:rPr>
-        <w:t xml:space="preserve">با</w:t>
-      </w:r>
-      <w:r>
-        <w:rPr>
-          <w:rtl w:val="1"/>
-        </w:rPr>
-        <w:t xml:space="preserve"> </w:t>
-      </w:r>
-      <w:r>
-        <w:rPr>
-          <w:rtl w:val="1"/>
-        </w:rPr>
-        <w:t xml:space="preserve">مرورگر</w:t>
-      </w:r>
-      <w:r>
-        <w:rPr>
-          <w:rtl w:val="1"/>
-        </w:rPr>
-        <w:t xml:space="preserve"> </w:t>
-      </w:r>
-      <w:r>
-        <w:rPr>
-          <w:rtl w:val="1"/>
-        </w:rPr>
-        <w:t xml:space="preserve">وب</w:t>
-      </w:r>
-      <w:r>
-        <w:rPr>
-          <w:rtl w:val="1"/>
-        </w:rPr>
-        <w:t xml:space="preserve"> </w:t>
-      </w:r>
-      <w:r>
-        <w:rPr>
-          <w:rtl w:val="1"/>
-        </w:rPr>
-        <w:t xml:space="preserve">در</w:t>
-      </w:r>
-      <w:r>
-        <w:rPr>
-          <w:rtl w:val="1"/>
-        </w:rPr>
-        <w:t xml:space="preserve"> </w:t>
-      </w:r>
-      <w:r>
-        <w:rPr>
-          <w:rtl w:val="1"/>
-        </w:rPr>
-        <w:t xml:space="preserve">پورت</w:t>
-      </w:r>
-      <w:r>
-        <w:rPr>
-          <w:rtl w:val="1"/>
-        </w:rPr>
-        <w:t xml:space="preserve"> 8080 </w:t>
-      </w:r>
-      <w:r>
-        <w:rPr>
-          <w:rtl w:val="1"/>
-        </w:rPr>
-        <w:t xml:space="preserve">به</w:t>
-      </w:r>
-      <w:r>
-        <w:rPr>
-          <w:rtl w:val="1"/>
-        </w:rPr>
-        <w:t xml:space="preserve"> </w:t>
-      </w:r>
-      <w:r>
-        <w:rPr>
-          <w:rtl w:val="1"/>
-        </w:rPr>
-        <w:t xml:space="preserve">آن</w:t>
-      </w:r>
-      <w:r>
-        <w:rPr>
-          <w:rtl w:val="1"/>
-        </w:rPr>
-        <w:t xml:space="preserve"> </w:t>
-      </w:r>
-      <w:r>
-        <w:rPr>
-          <w:rtl w:val="1"/>
-        </w:rPr>
-        <w:t xml:space="preserve">دسترسی</w:t>
-      </w:r>
-      <w:r>
-        <w:rPr>
-          <w:rtl w:val="1"/>
-        </w:rPr>
-        <w:t xml:space="preserve"> </w:t>
-      </w:r>
-      <w:r>
-        <w:rPr>
-          <w:rtl w:val="1"/>
-        </w:rPr>
-        <w:t xml:space="preserve">داشته</w:t>
-      </w:r>
-      <w:r>
-        <w:rPr>
-          <w:rtl w:val="1"/>
-        </w:rPr>
-        <w:t xml:space="preserve"> </w:t>
-      </w:r>
-      <w:r>
-        <w:rPr>
-          <w:rtl w:val="1"/>
-        </w:rPr>
-        <w:t xml:space="preserve">باشیم</w:t>
-      </w:r>
-      <w:r>
-        <w:rPr>
-          <w:rtl w:val="1"/>
-        </w:rPr>
-        <w:t xml:space="preserve">، </w:t>
-      </w:r>
-      <w:r>
-        <w:rPr>
-          <w:rtl w:val="1"/>
-        </w:rPr>
-        <w:t xml:space="preserve">اما</w:t>
-      </w:r>
-      <w:r>
-        <w:rPr>
-          <w:rtl w:val="1"/>
-        </w:rPr>
-        <w:t xml:space="preserve"> </w:t>
-      </w:r>
-      <w:r>
-        <w:rPr>
-          <w:rtl w:val="1"/>
-        </w:rPr>
-        <w:t xml:space="preserve">نمی</w:t>
-      </w:r>
-      <w:r>
-        <w:rPr>
-          <w:rtl w:val="1"/>
-        </w:rPr>
-        <w:t xml:space="preserve"> </w:t>
-      </w:r>
-      <w:r>
-        <w:rPr>
-          <w:rtl w:val="1"/>
-        </w:rPr>
-        <w:t xml:space="preserve">توانیم</w:t>
-      </w:r>
-      <w:r>
-        <w:rPr>
-          <w:rtl w:val="1"/>
-        </w:rPr>
-        <w:t xml:space="preserve"> </w:t>
-      </w:r>
-      <w:r>
-        <w:rPr>
-          <w:rtl w:val="1"/>
-        </w:rPr>
-        <w:t xml:space="preserve">به</w:t>
-      </w:r>
-      <w:r>
-        <w:rPr>
-          <w:rtl w:val="1"/>
-        </w:rPr>
-        <w:t xml:space="preserve"> </w:t>
-      </w:r>
-      <w:r>
-        <w:rPr>
-          <w:rtl w:val="1"/>
-        </w:rPr>
-        <w:t xml:space="preserve">رابط</w:t>
-      </w:r>
-      <w:r>
-        <w:rPr>
-          <w:rtl w:val="1"/>
-        </w:rPr>
-        <w:t xml:space="preserve"> </w:t>
-      </w:r>
-      <w:r>
-        <w:rPr>
-          <w:rtl w:val="1"/>
-        </w:rPr>
-        <w:t xml:space="preserve">مدیریت</w:t>
-      </w:r>
-      <w:r>
-        <w:rPr>
-          <w:rtl w:val="1"/>
-        </w:rPr>
-        <w:t xml:space="preserve"> </w:t>
-      </w:r>
-      <w:r>
-        <w:rPr>
-          <w:rtl w:val="1"/>
-        </w:rPr>
-        <w:t xml:space="preserve">وب</w:t>
-      </w:r>
-      <w:r>
-        <w:rPr>
-          <w:rtl w:val="1"/>
-        </w:rPr>
-        <w:t xml:space="preserve"> </w:t>
-      </w:r>
-      <w:r>
-        <w:rPr>
-          <w:rtl w:val="1"/>
-        </w:rPr>
-        <w:t xml:space="preserve">دسترسی</w:t>
-      </w:r>
-      <w:r>
-        <w:rPr>
-          <w:rtl w:val="1"/>
-        </w:rPr>
-        <w:t xml:space="preserve"> </w:t>
-      </w:r>
-      <w:r>
-        <w:rPr>
-          <w:rtl w:val="1"/>
-        </w:rPr>
-        <w:t xml:space="preserve">پیدا</w:t>
-      </w:r>
-      <w:r>
-        <w:rPr>
-          <w:rtl w:val="1"/>
-        </w:rPr>
-        <w:t xml:space="preserve"> </w:t>
-      </w:r>
-      <w:r>
-        <w:rPr>
-          <w:rtl w:val="1"/>
-        </w:rPr>
-        <w:t xml:space="preserve">کنیم</w:t>
-      </w:r>
-      <w:r>
-        <w:rPr>
-          <w:rtl w:val="1"/>
-        </w:rPr>
-        <w:t xml:space="preserve"> </w:t>
-      </w:r>
-      <w:r>
-        <w:rPr>
-          <w:rtl w:val="1"/>
-        </w:rPr>
-        <w:t xml:space="preserve">زیرا</w:t>
-      </w:r>
-      <w:r>
-        <w:rPr>
-          <w:rtl w:val="1"/>
-        </w:rPr>
-        <w:t xml:space="preserve"> </w:t>
-      </w:r>
-      <w:r>
-        <w:rPr>
-          <w:rtl w:val="1"/>
-        </w:rPr>
-        <w:t xml:space="preserve">هنوز</w:t>
-      </w:r>
-      <w:r>
-        <w:rPr>
-          <w:rtl w:val="1"/>
-        </w:rPr>
-        <w:t xml:space="preserve"> </w:t>
-      </w:r>
-      <w:r>
-        <w:rPr>
-          <w:rtl w:val="1"/>
-        </w:rPr>
-        <w:t xml:space="preserve">کاربری</w:t>
-      </w:r>
-      <w:r>
-        <w:rPr>
-          <w:rtl w:val="1"/>
-        </w:rPr>
-        <w:t xml:space="preserve"> </w:t>
-      </w:r>
-      <w:r>
-        <w:rPr>
-          <w:rtl w:val="1"/>
-        </w:rPr>
-        <w:t xml:space="preserve">ایجاد</w:t>
-      </w:r>
-      <w:r>
-        <w:rPr>
-          <w:rtl w:val="1"/>
-        </w:rPr>
-        <w:t xml:space="preserve"> </w:t>
-      </w:r>
-      <w:r>
-        <w:rPr>
-          <w:rtl w:val="1"/>
-        </w:rPr>
-        <w:t xml:space="preserve">نکرده</w:t>
-      </w:r>
-      <w:r>
-        <w:rPr>
-          <w:rtl w:val="1"/>
-        </w:rPr>
-        <w:t xml:space="preserve"> </w:t>
-      </w:r>
-      <w:r>
-        <w:rPr>
-          <w:rtl w:val="1"/>
-        </w:rPr>
-        <w:t xml:space="preserve">ایم</w:t>
-      </w:r>
-      <w:r>
-        <w:rPr>
-          <w:rtl w:val="1"/>
-        </w:rPr>
-        <w:t xml:space="preserve">.</w:t>
-      </w:r>
-    </w:p>
-    <w:p>
-      <w:pPr>
-        <w:bidi w:val="1"/>
+          <w:rtl w:val="0"/>
+        </w:rPr>
+        <w:t xml:space="preserve">&lt;tomcat-users&gt;</w:t>
+      </w:r>
+    </w:p>
+    <w:p>
+      <w:pPr>
+        <w:jc w:val="both"/>
         <w:rPr/>
       </w:pPr>
       <w:r>
         <w:rPr>
           <w:rtl w:val="0"/>
         </w:rPr>
-      </w:r>
-    </w:p>
-    <w:p>
-      <w:pPr>
-        <w:bidi w:val="1"/>
+        <w:t xml:space="preserve">&lt;!--</w:t>
+      </w:r>
+    </w:p>
+    <w:p>
+      <w:pPr>
+        <w:jc w:val="both"/>
         <w:rPr/>
       </w:pPr>
       <w:r>
         <w:rPr>
-          <w:rtl w:val="1"/>
-        </w:rPr>
-        <w:t xml:space="preserve">کاربران</w:t>
-      </w:r>
-      <w:r>
-        <w:rPr>
-          <w:rtl w:val="1"/>
-        </w:rPr>
-        <w:t xml:space="preserve"> </w:t>
-      </w:r>
-      <w:r>
-        <w:rPr>
-          <w:rtl w:val="0"/>
-        </w:rPr>
-        <w:t xml:space="preserve">Tomcat</w:t>
-      </w:r>
-      <w:r>
-        <w:rPr>
-          <w:rtl w:val="1"/>
-        </w:rPr>
-        <w:t xml:space="preserve"> </w:t>
-      </w:r>
-      <w:r>
-        <w:rPr>
-          <w:rtl w:val="1"/>
-        </w:rPr>
-        <w:t xml:space="preserve">و</w:t>
-      </w:r>
-      <w:r>
-        <w:rPr>
-          <w:rtl w:val="1"/>
-        </w:rPr>
-        <w:t xml:space="preserve"> </w:t>
-      </w:r>
-      <w:r>
-        <w:rPr>
-          <w:rtl w:val="1"/>
-        </w:rPr>
-        <w:t xml:space="preserve">نقش</w:t>
-      </w:r>
-      <w:r>
-        <w:rPr>
-          <w:rtl w:val="1"/>
-        </w:rPr>
-        <w:t xml:space="preserve"> </w:t>
-      </w:r>
-      <w:r>
-        <w:rPr>
-          <w:rtl w:val="1"/>
-        </w:rPr>
-        <w:t xml:space="preserve">آنها</w:t>
-      </w:r>
-      <w:r>
-        <w:rPr>
-          <w:rtl w:val="1"/>
-        </w:rPr>
-        <w:t xml:space="preserve"> </w:t>
-      </w:r>
-      <w:r>
-        <w:rPr>
-          <w:rtl w:val="1"/>
-        </w:rPr>
-        <w:t xml:space="preserve">در</w:t>
-      </w:r>
-      <w:r>
-        <w:rPr>
-          <w:rtl w:val="1"/>
-        </w:rPr>
-        <w:t xml:space="preserve"> </w:t>
-      </w:r>
-      <w:r>
-        <w:rPr>
-          <w:rtl w:val="1"/>
-        </w:rPr>
-        <w:t xml:space="preserve">فایل</w:t>
-      </w:r>
-      <w:r>
-        <w:rPr>
-          <w:rtl w:val="1"/>
-        </w:rPr>
-        <w:t xml:space="preserve"> </w:t>
-      </w:r>
-      <w:r>
-        <w:rPr>
-          <w:rtl w:val="0"/>
-        </w:rPr>
-        <w:t xml:space="preserve">tomcat</w:t>
-      </w:r>
-      <w:r>
-        <w:rPr>
-          <w:rtl w:val="0"/>
-        </w:rPr>
-        <w:t xml:space="preserve">-</w:t>
-      </w:r>
-      <w:r>
-        <w:rPr>
-          <w:rtl w:val="0"/>
-        </w:rPr>
-        <w:t xml:space="preserve">users</w:t>
-      </w:r>
-      <w:r>
-        <w:rPr>
-          <w:rtl w:val="0"/>
-        </w:rPr>
-        <w:t xml:space="preserve">.</w:t>
-      </w:r>
-      <w:r>
-        <w:rPr>
-          <w:rtl w:val="0"/>
-        </w:rPr>
-        <w:t xml:space="preserve">xml</w:t>
-      </w:r>
-      <w:r>
-        <w:rPr>
-          <w:rtl w:val="1"/>
-        </w:rPr>
-        <w:t xml:space="preserve"> </w:t>
-      </w:r>
-      <w:r>
-        <w:rPr>
-          <w:rtl w:val="1"/>
-        </w:rPr>
-        <w:t xml:space="preserve">تعریف</w:t>
-      </w:r>
-      <w:r>
-        <w:rPr>
-          <w:rtl w:val="1"/>
-        </w:rPr>
-        <w:t xml:space="preserve"> </w:t>
-      </w:r>
-      <w:r>
-        <w:rPr>
-          <w:rtl w:val="1"/>
-        </w:rPr>
-        <w:t xml:space="preserve">شده</w:t>
-      </w:r>
-      <w:r>
-        <w:rPr>
-          <w:rtl w:val="1"/>
-        </w:rPr>
-        <w:t xml:space="preserve"> </w:t>
-      </w:r>
-      <w:r>
-        <w:rPr>
-          <w:rtl w:val="1"/>
-        </w:rPr>
-        <w:t xml:space="preserve">است</w:t>
-      </w:r>
-      <w:r>
-        <w:rPr>
-          <w:rtl w:val="1"/>
-        </w:rPr>
-        <w:t xml:space="preserve">.</w:t>
-      </w:r>
-    </w:p>
-    <w:p>
-      <w:pPr>
-        <w:bidi w:val="1"/>
+          <w:rtl w:val="0"/>
+        </w:rPr>
+        <w:t xml:space="preserve">    Comments</w:t>
+      </w:r>
+    </w:p>
+    <w:p>
+      <w:pPr>
+        <w:jc w:val="both"/>
         <w:rPr/>
       </w:pPr>
       <w:r>
         <w:rPr>
           <w:rtl w:val="0"/>
         </w:rPr>
-      </w:r>
-    </w:p>
-    <w:p>
-      <w:pPr>
-        <w:bidi w:val="1"/>
-        <w:rPr/>
-      </w:pPr>
-      <w:r>
-        <w:rPr>
-          <w:rtl w:val="1"/>
-        </w:rPr>
-        <w:t xml:space="preserve">اگر</w:t>
-      </w:r>
-      <w:r>
-        <w:rPr>
-          <w:rtl w:val="1"/>
-        </w:rPr>
-        <w:t xml:space="preserve"> </w:t>
-      </w:r>
-      <w:r>
-        <w:rPr>
-          <w:rtl w:val="1"/>
-        </w:rPr>
-        <w:t xml:space="preserve">فایل</w:t>
-      </w:r>
-      <w:r>
-        <w:rPr>
-          <w:rtl w:val="1"/>
-        </w:rPr>
-        <w:t xml:space="preserve"> </w:t>
-      </w:r>
-      <w:r>
-        <w:rPr>
-          <w:rtl w:val="1"/>
-        </w:rPr>
-        <w:t xml:space="preserve">را</w:t>
-      </w:r>
-      <w:r>
-        <w:rPr>
-          <w:rtl w:val="1"/>
-        </w:rPr>
-        <w:t xml:space="preserve"> </w:t>
-      </w:r>
-      <w:r>
-        <w:rPr>
-          <w:rtl w:val="1"/>
-        </w:rPr>
-        <w:t xml:space="preserve">باز</w:t>
-      </w:r>
-      <w:r>
-        <w:rPr>
-          <w:rtl w:val="1"/>
-        </w:rPr>
-        <w:t xml:space="preserve"> </w:t>
-      </w:r>
-      <w:r>
-        <w:rPr>
-          <w:rtl w:val="1"/>
-        </w:rPr>
-        <w:t xml:space="preserve">کنید</w:t>
-      </w:r>
-      <w:r>
-        <w:rPr>
-          <w:rtl w:val="1"/>
-        </w:rPr>
-        <w:t xml:space="preserve">، </w:t>
-      </w:r>
-      <w:r>
-        <w:rPr>
-          <w:rtl w:val="1"/>
-        </w:rPr>
-        <w:t xml:space="preserve">متوجه</w:t>
-      </w:r>
-      <w:r>
-        <w:rPr>
-          <w:rtl w:val="1"/>
-        </w:rPr>
-        <w:t xml:space="preserve"> </w:t>
-      </w:r>
-      <w:r>
-        <w:rPr>
-          <w:rtl w:val="1"/>
-        </w:rPr>
-        <w:t xml:space="preserve">خواهید</w:t>
-      </w:r>
-      <w:r>
-        <w:rPr>
-          <w:rtl w:val="1"/>
-        </w:rPr>
-        <w:t xml:space="preserve"> </w:t>
-      </w:r>
-      <w:r>
-        <w:rPr>
-          <w:rtl w:val="1"/>
-        </w:rPr>
-        <w:t xml:space="preserve">شد</w:t>
-      </w:r>
-      <w:r>
-        <w:rPr>
-          <w:rtl w:val="1"/>
-        </w:rPr>
-        <w:t xml:space="preserve"> </w:t>
-      </w:r>
-      <w:r>
-        <w:rPr>
-          <w:rtl w:val="1"/>
-        </w:rPr>
-        <w:t xml:space="preserve">که</w:t>
-      </w:r>
-      <w:r>
-        <w:rPr>
-          <w:rtl w:val="1"/>
-        </w:rPr>
-        <w:t xml:space="preserve"> </w:t>
-      </w:r>
-      <w:r>
-        <w:rPr>
-          <w:rtl w:val="1"/>
-        </w:rPr>
-        <w:t xml:space="preserve">با</w:t>
-      </w:r>
-      <w:r>
-        <w:rPr>
-          <w:rtl w:val="1"/>
-        </w:rPr>
-        <w:t xml:space="preserve"> </w:t>
-      </w:r>
-      <w:r>
-        <w:rPr>
-          <w:rtl w:val="1"/>
-        </w:rPr>
-        <w:t xml:space="preserve">کامنت</w:t>
-      </w:r>
-      <w:r>
-        <w:rPr>
-          <w:rtl w:val="1"/>
-        </w:rPr>
-        <w:t xml:space="preserve"> </w:t>
-      </w:r>
-      <w:r>
-        <w:rPr>
-          <w:rtl w:val="1"/>
-        </w:rPr>
-        <w:t xml:space="preserve">ها</w:t>
-      </w:r>
-      <w:r>
-        <w:rPr>
-          <w:rtl w:val="1"/>
-        </w:rPr>
-        <w:t xml:space="preserve"> </w:t>
-      </w:r>
-      <w:r>
-        <w:rPr>
-          <w:rtl w:val="1"/>
-        </w:rPr>
-        <w:t xml:space="preserve">و</w:t>
-      </w:r>
-      <w:r>
-        <w:rPr>
-          <w:rtl w:val="1"/>
-        </w:rPr>
-        <w:t xml:space="preserve"> </w:t>
-      </w:r>
-      <w:r>
-        <w:rPr>
-          <w:rtl w:val="1"/>
-        </w:rPr>
-        <w:t xml:space="preserve">مثال</w:t>
-      </w:r>
-      <w:r>
-        <w:rPr>
-          <w:rtl w:val="1"/>
-        </w:rPr>
-        <w:t xml:space="preserve"> </w:t>
-      </w:r>
-      <w:r>
-        <w:rPr>
-          <w:rtl w:val="1"/>
-        </w:rPr>
-        <w:t xml:space="preserve">هایی</w:t>
-      </w:r>
-      <w:r>
-        <w:rPr>
-          <w:rtl w:val="1"/>
-        </w:rPr>
-        <w:t xml:space="preserve"> </w:t>
-      </w:r>
-      <w:r>
-        <w:rPr>
-          <w:rtl w:val="1"/>
-        </w:rPr>
-        <w:t xml:space="preserve">پر</w:t>
-      </w:r>
-      <w:r>
-        <w:rPr>
-          <w:rtl w:val="1"/>
-        </w:rPr>
-        <w:t xml:space="preserve"> </w:t>
-      </w:r>
-      <w:r>
-        <w:rPr>
-          <w:rtl w:val="1"/>
-        </w:rPr>
-        <w:t xml:space="preserve">شده</w:t>
-      </w:r>
-      <w:r>
-        <w:rPr>
-          <w:rtl w:val="1"/>
-        </w:rPr>
-        <w:t xml:space="preserve"> </w:t>
-      </w:r>
-      <w:r>
-        <w:rPr>
-          <w:rtl w:val="1"/>
-        </w:rPr>
-        <w:t xml:space="preserve">است</w:t>
-      </w:r>
-      <w:r>
-        <w:rPr>
-          <w:rtl w:val="1"/>
-        </w:rPr>
-        <w:t xml:space="preserve"> </w:t>
-      </w:r>
-      <w:r>
-        <w:rPr>
-          <w:rtl w:val="1"/>
-        </w:rPr>
-        <w:t xml:space="preserve">که</w:t>
-      </w:r>
-      <w:r>
-        <w:rPr>
-          <w:rtl w:val="1"/>
-        </w:rPr>
-        <w:t xml:space="preserve"> </w:t>
-      </w:r>
-      <w:r>
-        <w:rPr>
-          <w:rtl w:val="1"/>
-        </w:rPr>
-        <w:t xml:space="preserve">نحوه</w:t>
-      </w:r>
-      <w:r>
-        <w:rPr>
-          <w:rtl w:val="1"/>
-        </w:rPr>
-        <w:t xml:space="preserve"> </w:t>
-      </w:r>
-      <w:r>
-        <w:rPr>
-          <w:rtl w:val="1"/>
-        </w:rPr>
-        <w:t xml:space="preserve">پیکربندی</w:t>
-      </w:r>
-      <w:r>
-        <w:rPr>
-          <w:rtl w:val="1"/>
-        </w:rPr>
-        <w:t xml:space="preserve"> </w:t>
-      </w:r>
-      <w:r>
-        <w:rPr>
-          <w:rtl w:val="1"/>
-        </w:rPr>
-        <w:t xml:space="preserve">فایل</w:t>
-      </w:r>
-      <w:r>
-        <w:rPr>
-          <w:rtl w:val="1"/>
-        </w:rPr>
-        <w:t xml:space="preserve"> </w:t>
-      </w:r>
-      <w:r>
-        <w:rPr>
-          <w:rtl w:val="1"/>
-        </w:rPr>
-        <w:t xml:space="preserve">را</w:t>
-      </w:r>
-      <w:r>
-        <w:rPr>
-          <w:rtl w:val="1"/>
-        </w:rPr>
-        <w:t xml:space="preserve"> </w:t>
-      </w:r>
-      <w:r>
-        <w:rPr>
-          <w:rtl w:val="1"/>
-        </w:rPr>
-        <w:t xml:space="preserve">توضیح</w:t>
-      </w:r>
-      <w:r>
-        <w:rPr>
-          <w:rtl w:val="1"/>
-        </w:rPr>
-        <w:t xml:space="preserve"> </w:t>
-      </w:r>
-      <w:r>
-        <w:rPr>
-          <w:rtl w:val="1"/>
-        </w:rPr>
-        <w:t xml:space="preserve">می</w:t>
-      </w:r>
-      <w:r>
-        <w:rPr>
-          <w:rtl w:val="1"/>
-        </w:rPr>
-        <w:t xml:space="preserve"> </w:t>
-      </w:r>
-      <w:r>
-        <w:rPr>
-          <w:rtl w:val="1"/>
-        </w:rPr>
-        <w:t xml:space="preserve">دهد</w:t>
-      </w:r>
-      <w:r>
-        <w:rPr>
-          <w:rtl w:val="1"/>
-        </w:rPr>
-        <w:t xml:space="preserve">.</w:t>
-      </w:r>
-    </w:p>
-    <w:p>
-      <w:pPr>
-        <w:bidi w:val="1"/>
-        <w:rPr/>
-      </w:pPr>
-      <w:r>
-        <w:rPr>
-          <w:rtl w:val="0"/>
-        </w:rPr>
-      </w:r>
-    </w:p>
-    <w:p>
-      <w:pPr>
-        <w:rPr>
-          <w:b w:val="1"/>
-        </w:rPr>
-      </w:pPr>
-      <w:r>
-        <w:rPr>
-          <w:b w:val="1"/>
-          <w:rtl w:val="0"/>
-        </w:rPr>
-        <w:t xml:space="preserve">sudo nano /opt/tomcat/latest/conf/tomcat-users.xml</w:t>
-      </w:r>
-    </w:p>
-    <w:p>
-      <w:pPr>
-        <w:rPr>
-          <w:b w:val="1"/>
-        </w:rPr>
-      </w:pPr>
-      <w:r>
-        <w:rPr>
-          <w:rtl w:val="0"/>
-        </w:rPr>
-      </w:r>
-    </w:p>
-    <w:p>
-      <w:pPr>
-        <w:bidi w:val="1"/>
-        <w:rPr/>
-      </w:pPr>
-      <w:r>
-        <w:rPr>
-          <w:rtl w:val="1"/>
-        </w:rPr>
-        <w:t xml:space="preserve">برای</w:t>
-      </w:r>
-      <w:r>
-        <w:rPr>
-          <w:rtl w:val="1"/>
-        </w:rPr>
-        <w:t xml:space="preserve"> </w:t>
-      </w:r>
-      <w:r>
-        <w:rPr>
-          <w:rtl w:val="1"/>
-        </w:rPr>
-        <w:t xml:space="preserve">اضافه</w:t>
-      </w:r>
-      <w:r>
-        <w:rPr>
-          <w:rtl w:val="1"/>
-        </w:rPr>
-        <w:t xml:space="preserve"> </w:t>
-      </w:r>
-      <w:r>
-        <w:rPr>
-          <w:rtl w:val="1"/>
-        </w:rPr>
-        <w:t xml:space="preserve">کردن</w:t>
-      </w:r>
-      <w:r>
-        <w:rPr>
-          <w:rtl w:val="1"/>
-        </w:rPr>
-        <w:t xml:space="preserve"> </w:t>
-      </w:r>
-      <w:r>
-        <w:rPr>
-          <w:rtl w:val="1"/>
-        </w:rPr>
-        <w:t xml:space="preserve">یک</w:t>
-      </w:r>
-      <w:r>
-        <w:rPr>
-          <w:rtl w:val="1"/>
-        </w:rPr>
-        <w:t xml:space="preserve"> </w:t>
-      </w:r>
-      <w:r>
-        <w:rPr>
-          <w:rtl w:val="1"/>
-        </w:rPr>
-        <w:t xml:space="preserve">کاربر</w:t>
-      </w:r>
-      <w:r>
-        <w:rPr>
-          <w:rtl w:val="1"/>
-        </w:rPr>
-        <w:t xml:space="preserve"> </w:t>
-      </w:r>
-      <w:r>
-        <w:rPr>
-          <w:rtl w:val="1"/>
-        </w:rPr>
-        <w:t xml:space="preserve">جدید</w:t>
-      </w:r>
-      <w:r>
-        <w:rPr>
-          <w:rtl w:val="1"/>
-        </w:rPr>
-        <w:t xml:space="preserve"> </w:t>
-      </w:r>
-      <w:r>
-        <w:rPr>
-          <w:rtl w:val="1"/>
-        </w:rPr>
-        <w:t xml:space="preserve">که</w:t>
-      </w:r>
-      <w:r>
-        <w:rPr>
-          <w:rtl w:val="1"/>
-        </w:rPr>
-        <w:t xml:space="preserve"> </w:t>
-      </w:r>
-      <w:r>
-        <w:rPr>
-          <w:rtl w:val="1"/>
-        </w:rPr>
-        <w:t xml:space="preserve">قادر</w:t>
-      </w:r>
-      <w:r>
-        <w:rPr>
-          <w:rtl w:val="1"/>
-        </w:rPr>
-        <w:t xml:space="preserve"> </w:t>
-      </w:r>
-      <w:r>
-        <w:rPr>
-          <w:rtl w:val="1"/>
-        </w:rPr>
-        <w:t xml:space="preserve">به</w:t>
-      </w:r>
-      <w:r>
-        <w:rPr>
-          <w:rtl w:val="1"/>
-        </w:rPr>
-        <w:t xml:space="preserve"> </w:t>
-      </w:r>
-      <w:r>
-        <w:rPr>
-          <w:rtl w:val="1"/>
-        </w:rPr>
-        <w:t xml:space="preserve">دسترسی</w:t>
-      </w:r>
-      <w:r>
-        <w:rPr>
-          <w:rtl w:val="1"/>
-        </w:rPr>
-        <w:t xml:space="preserve"> </w:t>
-      </w:r>
-      <w:r>
-        <w:rPr>
-          <w:rtl w:val="1"/>
-        </w:rPr>
-        <w:t xml:space="preserve">به</w:t>
-      </w:r>
-      <w:r>
-        <w:rPr>
-          <w:rtl w:val="1"/>
-        </w:rPr>
-        <w:t xml:space="preserve"> </w:t>
-      </w:r>
-      <w:r>
-        <w:rPr>
-          <w:rtl w:val="1"/>
-        </w:rPr>
-        <w:t xml:space="preserve">رابط</w:t>
-      </w:r>
-      <w:r>
-        <w:rPr>
-          <w:rtl w:val="1"/>
-        </w:rPr>
-        <w:t xml:space="preserve"> </w:t>
-      </w:r>
-      <w:r>
-        <w:rPr>
-          <w:rtl w:val="1"/>
-        </w:rPr>
-        <w:t xml:space="preserve">وب</w:t>
-      </w:r>
-      <w:r>
-        <w:rPr>
-          <w:rtl w:val="1"/>
-        </w:rPr>
-        <w:t xml:space="preserve"> </w:t>
-      </w:r>
-      <w:r>
-        <w:rPr>
-          <w:rtl w:val="1"/>
-        </w:rPr>
-        <w:t xml:space="preserve">تامکت</w:t>
-      </w:r>
-      <w:r>
-        <w:rPr>
-          <w:rtl w:val="1"/>
-        </w:rPr>
-        <w:t xml:space="preserve"> (</w:t>
-      </w:r>
-      <w:r>
-        <w:rPr>
-          <w:rtl w:val="0"/>
-        </w:rPr>
-        <w:t xml:space="preserve">manager</w:t>
-      </w:r>
-      <w:r>
-        <w:rPr>
-          <w:rtl w:val="0"/>
-        </w:rPr>
-        <w:t xml:space="preserve">-</w:t>
-      </w:r>
-      <w:r>
-        <w:rPr>
-          <w:rtl w:val="0"/>
-        </w:rPr>
-        <w:t xml:space="preserve">gui</w:t>
-      </w:r>
-      <w:r>
-        <w:rPr>
-          <w:rtl w:val="1"/>
-        </w:rPr>
-        <w:t xml:space="preserve"> </w:t>
-      </w:r>
-      <w:r>
-        <w:rPr>
-          <w:rtl w:val="1"/>
-        </w:rPr>
-        <w:t xml:space="preserve">و</w:t>
-      </w:r>
-      <w:r>
-        <w:rPr>
-          <w:rtl w:val="1"/>
-        </w:rPr>
-        <w:t xml:space="preserve"> </w:t>
-      </w:r>
-      <w:r>
-        <w:rPr>
-          <w:rtl w:val="0"/>
-        </w:rPr>
-        <w:t xml:space="preserve">admin</w:t>
-      </w:r>
-      <w:r>
-        <w:rPr>
-          <w:rtl w:val="0"/>
-        </w:rPr>
-        <w:t xml:space="preserve">-</w:t>
-      </w:r>
-      <w:r>
-        <w:rPr>
-          <w:rtl w:val="0"/>
-        </w:rPr>
-        <w:t xml:space="preserve">gui</w:t>
-      </w:r>
-      <w:r>
-        <w:rPr>
-          <w:rtl w:val="1"/>
-        </w:rPr>
-        <w:t xml:space="preserve">) </w:t>
-      </w:r>
-      <w:r>
-        <w:rPr>
-          <w:rtl w:val="1"/>
-        </w:rPr>
-        <w:t xml:space="preserve">باشد</w:t>
-      </w:r>
-      <w:r>
-        <w:rPr>
-          <w:rtl w:val="1"/>
-        </w:rPr>
-        <w:t xml:space="preserve">، </w:t>
-      </w:r>
-      <w:r>
-        <w:rPr>
-          <w:rtl w:val="1"/>
-        </w:rPr>
-        <w:t xml:space="preserve">باید</w:t>
-      </w:r>
-      <w:r>
-        <w:rPr>
-          <w:rtl w:val="1"/>
-        </w:rPr>
-        <w:t xml:space="preserve"> </w:t>
-      </w:r>
-      <w:r>
-        <w:rPr>
-          <w:rtl w:val="1"/>
-        </w:rPr>
-        <w:t xml:space="preserve">کاربر</w:t>
-      </w:r>
-      <w:r>
-        <w:rPr>
-          <w:rtl w:val="1"/>
-        </w:rPr>
-        <w:t xml:space="preserve"> </w:t>
-      </w:r>
-      <w:r>
-        <w:rPr>
-          <w:rtl w:val="1"/>
-        </w:rPr>
-        <w:t xml:space="preserve">را</w:t>
-      </w:r>
-      <w:r>
-        <w:rPr>
-          <w:rtl w:val="1"/>
-        </w:rPr>
-        <w:t xml:space="preserve"> </w:t>
-      </w:r>
-      <w:r>
-        <w:rPr>
-          <w:rtl w:val="1"/>
-        </w:rPr>
-        <w:t xml:space="preserve">در</w:t>
-      </w:r>
-      <w:r>
-        <w:rPr>
-          <w:rtl w:val="1"/>
-        </w:rPr>
-        <w:t xml:space="preserve"> </w:t>
-      </w:r>
-      <w:r>
-        <w:rPr>
-          <w:rtl w:val="1"/>
-        </w:rPr>
-        <w:t xml:space="preserve">فایل</w:t>
-      </w:r>
-      <w:r>
-        <w:rPr>
-          <w:rtl w:val="1"/>
-        </w:rPr>
-        <w:t xml:space="preserve"> </w:t>
-      </w:r>
-      <w:r>
-        <w:rPr>
-          <w:rtl w:val="0"/>
-        </w:rPr>
-        <w:t xml:space="preserve">tomcat</w:t>
-      </w:r>
-      <w:r>
-        <w:rPr>
-          <w:rtl w:val="0"/>
-        </w:rPr>
-        <w:t xml:space="preserve">-</w:t>
-      </w:r>
-      <w:r>
-        <w:rPr>
-          <w:rtl w:val="0"/>
-        </w:rPr>
-        <w:t xml:space="preserve">users</w:t>
-      </w:r>
-      <w:r>
-        <w:rPr>
-          <w:rtl w:val="0"/>
-        </w:rPr>
-        <w:t xml:space="preserve">.</w:t>
-      </w:r>
-      <w:r>
-        <w:rPr>
-          <w:rtl w:val="0"/>
-        </w:rPr>
-        <w:t xml:space="preserve">xml</w:t>
-      </w:r>
-      <w:r>
-        <w:rPr>
-          <w:rtl w:val="1"/>
-        </w:rPr>
-        <w:t xml:space="preserve"> </w:t>
-      </w:r>
-      <w:r>
-        <w:rPr>
-          <w:rtl w:val="1"/>
-        </w:rPr>
-        <w:t xml:space="preserve">مطابق</w:t>
-      </w:r>
-      <w:r>
-        <w:rPr>
-          <w:rtl w:val="1"/>
-        </w:rPr>
-        <w:t xml:space="preserve"> </w:t>
-      </w:r>
-      <w:r>
-        <w:rPr>
-          <w:rtl w:val="1"/>
-        </w:rPr>
-        <w:t xml:space="preserve">شکل</w:t>
-      </w:r>
-      <w:r>
-        <w:rPr>
-          <w:rtl w:val="1"/>
-        </w:rPr>
-        <w:t xml:space="preserve"> </w:t>
-      </w:r>
-      <w:r>
-        <w:rPr>
-          <w:rtl w:val="1"/>
-        </w:rPr>
-        <w:t xml:space="preserve">زیر</w:t>
-      </w:r>
-      <w:r>
-        <w:rPr>
-          <w:rtl w:val="1"/>
-        </w:rPr>
-        <w:t xml:space="preserve"> </w:t>
-      </w:r>
-      <w:r>
-        <w:rPr>
-          <w:rtl w:val="1"/>
-        </w:rPr>
-        <w:t xml:space="preserve">تعریف</w:t>
-      </w:r>
-      <w:r>
-        <w:rPr>
-          <w:rtl w:val="1"/>
-        </w:rPr>
-        <w:t xml:space="preserve"> </w:t>
-      </w:r>
-      <w:r>
-        <w:rPr>
-          <w:rtl w:val="1"/>
-        </w:rPr>
-        <w:t xml:space="preserve">کنید</w:t>
-      </w:r>
-      <w:r>
-        <w:rPr>
-          <w:rtl w:val="1"/>
-        </w:rPr>
-        <w:t xml:space="preserve">. </w:t>
-      </w:r>
-      <w:r>
-        <w:rPr>
-          <w:rtl w:val="1"/>
-        </w:rPr>
-        <w:t xml:space="preserve">مطمئن</w:t>
-      </w:r>
-      <w:r>
-        <w:rPr>
-          <w:rtl w:val="1"/>
-        </w:rPr>
-        <w:t xml:space="preserve"> </w:t>
-      </w:r>
-      <w:r>
-        <w:rPr>
-          <w:rtl w:val="1"/>
-        </w:rPr>
-        <w:t xml:space="preserve">شوید</w:t>
-      </w:r>
-      <w:r>
-        <w:rPr>
-          <w:rtl w:val="1"/>
-        </w:rPr>
-        <w:t xml:space="preserve"> </w:t>
-      </w:r>
-      <w:r>
-        <w:rPr>
-          <w:rtl w:val="1"/>
-        </w:rPr>
-        <w:t xml:space="preserve">که</w:t>
-      </w:r>
-      <w:r>
-        <w:rPr>
-          <w:rtl w:val="1"/>
-        </w:rPr>
-        <w:t xml:space="preserve"> </w:t>
-      </w:r>
-      <w:r>
-        <w:rPr>
-          <w:rtl w:val="1"/>
-        </w:rPr>
-        <w:t xml:space="preserve">نام</w:t>
-      </w:r>
-      <w:r>
-        <w:rPr>
-          <w:rtl w:val="1"/>
-        </w:rPr>
-        <w:t xml:space="preserve"> </w:t>
-      </w:r>
-      <w:r>
-        <w:rPr>
-          <w:rtl w:val="1"/>
-        </w:rPr>
-        <w:t xml:space="preserve">کاربری</w:t>
-      </w:r>
-      <w:r>
-        <w:rPr>
-          <w:rtl w:val="1"/>
-        </w:rPr>
-        <w:t xml:space="preserve"> </w:t>
-      </w:r>
-      <w:r>
-        <w:rPr>
-          <w:rtl w:val="1"/>
-        </w:rPr>
-        <w:t xml:space="preserve">و</w:t>
-      </w:r>
-      <w:r>
-        <w:rPr>
-          <w:rtl w:val="1"/>
-        </w:rPr>
-        <w:t xml:space="preserve"> </w:t>
-      </w:r>
-      <w:r>
-        <w:rPr>
-          <w:rtl w:val="1"/>
-        </w:rPr>
-        <w:t xml:space="preserve">رمز</w:t>
-      </w:r>
-      <w:r>
-        <w:rPr>
-          <w:rtl w:val="1"/>
-        </w:rPr>
-        <w:t xml:space="preserve"> </w:t>
-      </w:r>
-      <w:r>
-        <w:rPr>
-          <w:rtl w:val="1"/>
-        </w:rPr>
-        <w:t xml:space="preserve">عبور</w:t>
-      </w:r>
-      <w:r>
-        <w:rPr>
-          <w:rtl w:val="1"/>
-        </w:rPr>
-        <w:t xml:space="preserve"> </w:t>
-      </w:r>
-      <w:r>
-        <w:rPr>
-          <w:rtl w:val="1"/>
-        </w:rPr>
-        <w:t xml:space="preserve">را</w:t>
-      </w:r>
-      <w:r>
-        <w:rPr>
-          <w:rtl w:val="1"/>
-        </w:rPr>
-        <w:t xml:space="preserve"> </w:t>
-      </w:r>
-      <w:r>
-        <w:rPr>
-          <w:rtl w:val="1"/>
-        </w:rPr>
-        <w:t xml:space="preserve">به</w:t>
-      </w:r>
-      <w:r>
-        <w:rPr>
-          <w:rtl w:val="1"/>
-        </w:rPr>
-        <w:t xml:space="preserve"> </w:t>
-      </w:r>
-      <w:r>
-        <w:rPr>
-          <w:rtl w:val="1"/>
-        </w:rPr>
-        <w:t xml:space="preserve">چیزی</w:t>
-      </w:r>
-      <w:r>
-        <w:rPr>
-          <w:rtl w:val="1"/>
-        </w:rPr>
-        <w:t xml:space="preserve"> </w:t>
-      </w:r>
-      <w:r>
-        <w:rPr>
-          <w:rtl w:val="1"/>
-        </w:rPr>
-        <w:t xml:space="preserve">امن</w:t>
-      </w:r>
-      <w:r>
-        <w:rPr>
-          <w:rtl w:val="1"/>
-        </w:rPr>
-        <w:t xml:space="preserve"> </w:t>
-      </w:r>
-      <w:r>
-        <w:rPr>
-          <w:rtl w:val="1"/>
-        </w:rPr>
-        <w:t xml:space="preserve">تر</w:t>
-      </w:r>
-      <w:r>
-        <w:rPr>
-          <w:rtl w:val="1"/>
-        </w:rPr>
-        <w:t xml:space="preserve"> </w:t>
-      </w:r>
-      <w:r>
-        <w:rPr>
-          <w:rtl w:val="1"/>
-        </w:rPr>
-        <w:t xml:space="preserve">تغییر</w:t>
-      </w:r>
-      <w:r>
-        <w:rPr>
-          <w:rtl w:val="1"/>
-        </w:rPr>
-        <w:t xml:space="preserve"> </w:t>
-      </w:r>
-      <w:r>
-        <w:rPr>
-          <w:rtl w:val="1"/>
-        </w:rPr>
-        <w:t xml:space="preserve">داده</w:t>
-      </w:r>
-      <w:r>
-        <w:rPr>
-          <w:rtl w:val="1"/>
-        </w:rPr>
-        <w:t xml:space="preserve"> </w:t>
-      </w:r>
-      <w:r>
-        <w:rPr>
-          <w:rtl w:val="1"/>
-        </w:rPr>
-        <w:t xml:space="preserve">اید</w:t>
-      </w:r>
-    </w:p>
-    <w:p>
-      <w:pPr>
-        <w:bidi w:val="1"/>
-        <w:rPr/>
-      </w:pPr>
-      <w:r>
-        <w:rPr>
-          <w:rtl w:val="0"/>
-        </w:rPr>
-      </w:r>
-    </w:p>
-    <w:p>
-      <w:pPr>
-        <w:rPr/>
-      </w:pPr>
-      <w:r>
-        <w:rPr>
-          <w:rtl w:val="0"/>
-        </w:rPr>
-        <w:t xml:space="preserve">&lt;tomcat-users&gt;</w:t>
-      </w:r>
-    </w:p>
-    <w:p>
-      <w:pPr>
-        <w:rPr/>
-      </w:pPr>
-      <w:r>
-        <w:rPr>
-          <w:rtl w:val="0"/>
-        </w:rPr>
-        <w:t xml:space="preserve">&lt;!--</w:t>
-      </w:r>
-    </w:p>
-    <w:p>
-      <w:pPr>
-        <w:rPr/>
-      </w:pPr>
-      <w:r>
-        <w:rPr>
-          <w:rtl w:val="0"/>
-        </w:rPr>
-        <w:t xml:space="preserve">    Comments</w:t>
-      </w:r>
-    </w:p>
-    <w:p>
-      <w:pPr>
-        <w:rPr/>
-      </w:pPr>
-      <w:r>
-        <w:rPr>
-          <w:rtl w:val="0"/>
-        </w:rPr>
         <w:t xml:space="preserve">--&gt;</w:t>
       </w:r>
     </w:p>
     <w:p>
       <w:pPr>
+        <w:jc w:val="both"/>
         <w:rPr>
           <w:b w:val="1"/>
           <w:sz w:val="26"/>
@@ -8044,6 +8148,7 @@
     </w:p>
     <w:p>
       <w:pPr>
+        <w:jc w:val="both"/>
         <w:rPr>
           <w:b w:val="1"/>
           <w:sz w:val="26"/>
@@ -8062,6 +8167,7 @@
     </w:p>
     <w:p>
       <w:pPr>
+        <w:jc w:val="both"/>
         <w:rPr>
           <w:b w:val="1"/>
           <w:sz w:val="26"/>
@@ -8080,6 +8186,7 @@
     </w:p>
     <w:p>
       <w:pPr>
+        <w:jc w:val="both"/>
         <w:rPr/>
       </w:pPr>
       <w:r>
@@ -8092,6 +8199,7 @@
     <w:p>
       <w:pPr>
         <w:bidi w:val="1"/>
+        <w:jc w:val="both"/>
         <w:rPr/>
       </w:pPr>
       <w:r>
@@ -8854,6 +8962,7 @@
     <w:p>
       <w:pPr>
         <w:bidi w:val="1"/>
+        <w:jc w:val="both"/>
         <w:rPr/>
       </w:pPr>
       <w:r>
@@ -8864,6 +8973,7 @@
     </w:p>
     <w:p>
       <w:pPr>
+        <w:jc w:val="both"/>
         <w:rPr>
           <w:b w:val="1"/>
         </w:rPr>
@@ -8878,6 +8988,7 @@
     </w:p>
     <w:p>
       <w:pPr>
+        <w:jc w:val="both"/>
         <w:rPr>
           <w:b w:val="1"/>
         </w:rPr>
@@ -8891,6 +9002,7 @@
     <w:p>
       <w:pPr>
         <w:bidi w:val="1"/>
+        <w:jc w:val="both"/>
         <w:rPr/>
       </w:pPr>
       <w:r>
@@ -9215,6 +9327,7 @@
     <w:p>
       <w:pPr>
         <w:bidi w:val="1"/>
+        <w:jc w:val="both"/>
         <w:rPr/>
       </w:pPr>
       <w:r>
@@ -9225,6 +9338,7 @@
     </w:p>
     <w:p>
       <w:pPr>
+        <w:jc w:val="both"/>
         <w:rPr/>
       </w:pPr>
       <w:r>
@@ -9236,6 +9350,7 @@
     </w:p>
     <w:p>
       <w:pPr>
+        <w:jc w:val="both"/>
         <w:rPr>
           <w:b w:val="1"/>
         </w:rPr>
@@ -9250,6 +9365,7 @@
     </w:p>
     <w:p>
       <w:pPr>
+        <w:jc w:val="both"/>
         <w:rPr>
           <w:b w:val="1"/>
         </w:rPr>
@@ -9264,6 +9380,7 @@
     </w:p>
     <w:p>
       <w:pPr>
+        <w:jc w:val="both"/>
         <w:rPr>
           <w:b w:val="1"/>
         </w:rPr>
@@ -9278,6 +9395,7 @@
     </w:p>
     <w:p>
       <w:pPr>
+        <w:jc w:val="both"/>
         <w:rPr>
           <w:b w:val="1"/>
         </w:rPr>
@@ -9292,6 +9410,7 @@
     </w:p>
     <w:p>
       <w:pPr>
+        <w:jc w:val="both"/>
         <w:rPr/>
       </w:pPr>
       <w:r>
@@ -9303,6 +9422,7 @@
     </w:p>
     <w:p>
       <w:pPr>
+        <w:jc w:val="both"/>
         <w:rPr/>
       </w:pPr>
       <w:r>
@@ -9314,6 +9434,7 @@
     <w:p>
       <w:pPr>
         <w:bidi w:val="1"/>
+        <w:jc w:val="both"/>
         <w:rPr/>
       </w:pPr>
       <w:r>
@@ -9830,6 +9951,7 @@
     <w:p>
       <w:pPr>
         <w:bidi w:val="1"/>
+        <w:jc w:val="both"/>
         <w:rPr/>
       </w:pPr>
       <w:r>
@@ -9840,6 +9962,7 @@
     </w:p>
     <w:p>
       <w:pPr>
+        <w:jc w:val="both"/>
         <w:rPr/>
       </w:pPr>
       <w:r>
@@ -9851,6 +9974,7 @@
     </w:p>
     <w:p>
       <w:pPr>
+        <w:jc w:val="both"/>
         <w:rPr/>
       </w:pPr>
       <w:r>
@@ -9862,6 +9986,7 @@
     </w:p>
     <w:p>
       <w:pPr>
+        <w:jc w:val="both"/>
         <w:rPr>
           <w:b w:val="1"/>
           <w:sz w:val="24"/>
@@ -9886,6 +10011,7 @@
     </w:p>
     <w:p>
       <w:pPr>
+        <w:jc w:val="both"/>
         <w:rPr/>
       </w:pPr>
       <w:r>
@@ -9897,6 +10023,7 @@
     </w:p>
     <w:p>
       <w:pPr>
+        <w:jc w:val="both"/>
         <w:rPr/>
       </w:pPr>
       <w:r>
@@ -9908,6 +10035,7 @@
     <w:p>
       <w:pPr>
         <w:bidi w:val="1"/>
+        <w:jc w:val="both"/>
         <w:rPr/>
       </w:pPr>
       <w:r>
@@ -9918,6 +10046,7 @@
     </w:p>
     <w:p>
       <w:pPr>
+        <w:jc w:val="both"/>
         <w:rPr>
           <w:b w:val="1"/>
         </w:rPr>
@@ -9931,6 +10060,7 @@
     <w:p>
       <w:pPr>
         <w:bidi w:val="1"/>
+        <w:jc w:val="both"/>
         <w:rPr/>
       </w:pPr>
       <w:r>
@@ -10285,6 +10415,7 @@
     <w:p>
       <w:pPr>
         <w:bidi w:val="1"/>
+        <w:jc w:val="both"/>
         <w:rPr/>
       </w:pPr>
       <w:r>
@@ -10296,6 +10427,7 @@
     <w:p>
       <w:pPr>
         <w:bidi w:val="1"/>
+        <w:jc w:val="both"/>
         <w:rPr/>
       </w:pPr>
       <w:r>
@@ -10464,6 +10596,7 @@
     <w:p>
       <w:pPr>
         <w:bidi w:val="1"/>
+        <w:jc w:val="both"/>
         <w:rPr/>
       </w:pPr>
       <w:r>
@@ -10474,6 +10607,7 @@
     </w:p>
     <w:p>
       <w:pPr>
+        <w:jc w:val="both"/>
         <w:rPr>
           <w:b w:val="1"/>
         </w:rPr>
@@ -10488,6 +10622,7 @@
     </w:p>
     <w:p>
       <w:pPr>
+        <w:jc w:val="both"/>
         <w:rPr>
           <w:b w:val="1"/>
         </w:rPr>
@@ -10501,6 +10636,7 @@
     <w:p>
       <w:pPr>
         <w:bidi w:val="1"/>
+        <w:jc w:val="both"/>
         <w:rPr>
           <w:b w:val="1"/>
           <w:sz w:val="24"/>
@@ -10574,6 +10710,7 @@
     <w:p>
       <w:pPr>
         <w:bidi w:val="1"/>
+        <w:jc w:val="both"/>
         <w:rPr/>
       </w:pPr>
       <w:r>
@@ -10585,6 +10722,7 @@
     <w:p>
       <w:pPr>
         <w:bidi w:val="1"/>
+        <w:jc w:val="both"/>
         <w:rPr/>
       </w:pPr>
       <w:r>
@@ -10707,10 +10845,528 @@
         </w:rPr>
         <w:t xml:space="preserve">کنید</w:t>
       </w:r>
-      <w:r>
-        <w:rPr>
-          <w:rtl w:val="0"/>
-        </w:rPr>
+    </w:p>
+    <w:p>
+      <w:pPr>
+        <w:bidi w:val="1"/>
+        <w:jc w:val="both"/>
+        <w:rPr/>
+      </w:pPr>
+      <w:r>
+        <w:rPr>
+          <w:rtl w:val="0"/>
+        </w:rPr>
+      </w:r>
+    </w:p>
+    <w:p>
+      <w:pPr>
+        <w:bidi w:val="1"/>
+        <w:jc w:val="both"/>
+        <w:rPr/>
+      </w:pPr>
+      <w:r>
+        <w:rPr>
+          <w:rtl w:val="0"/>
+        </w:rPr>
+      </w:r>
+    </w:p>
+    <w:p>
+      <w:pPr>
+        <w:bidi w:val="1"/>
+        <w:jc w:val="both"/>
+        <w:rPr>
+          <w:b w:val="1"/>
+          <w:sz w:val="24"/>
+          <w:szCs w:val="24"/>
+        </w:rPr>
+      </w:pPr>
+      <w:r>
+        <w:rPr>
+          <w:b w:val="1"/>
+          <w:sz w:val="24"/>
+          <w:szCs w:val="24"/>
+          <w:rtl w:val="1"/>
+        </w:rPr>
+        <w:t xml:space="preserve">نصب</w:t>
+      </w:r>
+      <w:r>
+        <w:rPr>
+          <w:b w:val="1"/>
+          <w:sz w:val="24"/>
+          <w:szCs w:val="24"/>
+          <w:rtl w:val="1"/>
+        </w:rPr>
+        <w:t xml:space="preserve"> </w:t>
+      </w:r>
+      <w:r>
+        <w:rPr>
+          <w:b w:val="1"/>
+          <w:sz w:val="24"/>
+          <w:szCs w:val="24"/>
+          <w:rtl w:val="0"/>
+        </w:rPr>
+        <w:t xml:space="preserve">GeoServer</w:t>
+      </w:r>
+    </w:p>
+    <w:p>
+      <w:pPr>
+        <w:bidi w:val="1"/>
+        <w:jc w:val="both"/>
+        <w:rPr>
+          <w:b w:val="1"/>
+          <w:sz w:val="24"/>
+          <w:szCs w:val="24"/>
+        </w:rPr>
+      </w:pPr>
+      <w:r>
+        <w:rPr>
+          <w:rtl w:val="0"/>
+        </w:rPr>
+      </w:r>
+    </w:p>
+    <w:p>
+      <w:pPr>
+        <w:bidi w:val="1"/>
+        <w:jc w:val="both"/>
+        <w:rPr/>
+      </w:pPr>
+      <w:r>
+        <w:rPr>
+          <w:rtl w:val="1"/>
+        </w:rPr>
+        <w:t xml:space="preserve">برای</w:t>
+      </w:r>
+      <w:r>
+        <w:rPr>
+          <w:rtl w:val="1"/>
+        </w:rPr>
+        <w:t xml:space="preserve"> </w:t>
+      </w:r>
+      <w:r>
+        <w:rPr>
+          <w:rtl w:val="1"/>
+        </w:rPr>
+        <w:t xml:space="preserve">نصب</w:t>
+      </w:r>
+      <w:r>
+        <w:rPr>
+          <w:rtl w:val="1"/>
+        </w:rPr>
+        <w:t xml:space="preserve"> </w:t>
+      </w:r>
+      <w:r>
+        <w:rPr>
+          <w:rtl w:val="0"/>
+        </w:rPr>
+        <w:t xml:space="preserve">GeoServer</w:t>
+      </w:r>
+      <w:r>
+        <w:rPr>
+          <w:rtl w:val="1"/>
+        </w:rPr>
+        <w:t xml:space="preserve"> </w:t>
+      </w:r>
+      <w:r>
+        <w:rPr>
+          <w:rtl w:val="1"/>
+        </w:rPr>
+        <w:t xml:space="preserve">باید</w:t>
+      </w:r>
+      <w:r>
+        <w:rPr>
+          <w:rtl w:val="1"/>
+        </w:rPr>
+        <w:t xml:space="preserve"> </w:t>
+      </w:r>
+      <w:r>
+        <w:rPr>
+          <w:rtl w:val="1"/>
+        </w:rPr>
+        <w:t xml:space="preserve">آن</w:t>
+      </w:r>
+      <w:r>
+        <w:rPr>
+          <w:rtl w:val="1"/>
+        </w:rPr>
+        <w:t xml:space="preserve"> </w:t>
+      </w:r>
+      <w:r>
+        <w:rPr>
+          <w:rtl w:val="1"/>
+        </w:rPr>
+        <w:t xml:space="preserve">را</w:t>
+      </w:r>
+      <w:r>
+        <w:rPr>
+          <w:rtl w:val="1"/>
+        </w:rPr>
+        <w:t xml:space="preserve"> </w:t>
+      </w:r>
+      <w:r>
+        <w:rPr>
+          <w:rtl w:val="1"/>
+        </w:rPr>
+        <w:t xml:space="preserve">از</w:t>
+      </w:r>
+      <w:r>
+        <w:rPr>
+          <w:rtl w:val="1"/>
+        </w:rPr>
+        <w:t xml:space="preserve"> </w:t>
+      </w:r>
+      <w:r>
+        <w:rPr>
+          <w:rtl w:val="1"/>
+        </w:rPr>
+        <w:t xml:space="preserve">سایت</w:t>
+      </w:r>
+      <w:r>
+        <w:rPr>
+          <w:rtl w:val="1"/>
+        </w:rPr>
+        <w:t xml:space="preserve"> </w:t>
+      </w:r>
+      <w:r>
+        <w:rPr>
+          <w:rtl w:val="1"/>
+        </w:rPr>
+        <w:t xml:space="preserve">رسمی</w:t>
+      </w:r>
+      <w:r>
+        <w:rPr>
+          <w:rtl w:val="1"/>
+        </w:rPr>
+        <w:t xml:space="preserve"> (</w:t>
+      </w:r>
+      <w:hyperlink r:id="rId8">
+        <w:r>
+          <w:rPr>
+            <w:color w:val="1155cc"/>
+            <w:u w:val="single"/>
+            <w:rtl w:val="0"/>
+          </w:rPr>
+          <w:t xml:space="preserve">https://sourceforge.net/projects/geoserver/files</w:t>
+        </w:r>
+      </w:hyperlink>
+      <w:r>
+        <w:rPr>
+          <w:rtl w:val="0"/>
+        </w:rPr>
+        <w:t xml:space="preserve">)</w:t>
+      </w:r>
+    </w:p>
+    <w:p>
+      <w:pPr>
+        <w:bidi w:val="1"/>
+        <w:jc w:val="both"/>
+        <w:rPr/>
+      </w:pPr>
+      <w:r>
+        <w:rPr>
+          <w:rtl w:val="0"/>
+        </w:rPr>
+      </w:r>
+      <w:r>
+        <w:rPr>
+          <w:rtl w:val="1"/>
+        </w:rPr>
+        <w:t xml:space="preserve"> </w:t>
+      </w:r>
+      <w:r>
+        <w:rPr>
+          <w:rtl w:val="1"/>
+        </w:rPr>
+        <w:t xml:space="preserve">دانلود</w:t>
+      </w:r>
+      <w:r>
+        <w:rPr>
+          <w:rtl w:val="1"/>
+        </w:rPr>
+        <w:t xml:space="preserve"> </w:t>
+      </w:r>
+      <w:r>
+        <w:rPr>
+          <w:rtl w:val="1"/>
+        </w:rPr>
+        <w:t xml:space="preserve">کرده</w:t>
+      </w:r>
+      <w:r>
+        <w:rPr>
+          <w:rtl w:val="1"/>
+        </w:rPr>
+        <w:t xml:space="preserve"> </w:t>
+      </w:r>
+      <w:r>
+        <w:rPr>
+          <w:rtl w:val="1"/>
+        </w:rPr>
+        <w:t xml:space="preserve">و</w:t>
+      </w:r>
+      <w:r>
+        <w:rPr>
+          <w:rtl w:val="1"/>
+        </w:rPr>
+        <w:t xml:space="preserve"> </w:t>
+      </w:r>
+      <w:r>
+        <w:rPr>
+          <w:rtl w:val="1"/>
+        </w:rPr>
+        <w:t xml:space="preserve">آن</w:t>
+      </w:r>
+      <w:r>
+        <w:rPr>
+          <w:rtl w:val="1"/>
+        </w:rPr>
+        <w:t xml:space="preserve"> </w:t>
+      </w:r>
+      <w:r>
+        <w:rPr>
+          <w:rtl w:val="1"/>
+        </w:rPr>
+        <w:t xml:space="preserve">را</w:t>
+      </w:r>
+      <w:r>
+        <w:rPr>
+          <w:rtl w:val="1"/>
+        </w:rPr>
+        <w:t xml:space="preserve"> </w:t>
+      </w:r>
+      <w:r>
+        <w:rPr>
+          <w:rtl w:val="1"/>
+        </w:rPr>
+        <w:t xml:space="preserve">در</w:t>
+      </w:r>
+      <w:r>
+        <w:rPr>
+          <w:rtl w:val="1"/>
+        </w:rPr>
+        <w:t xml:space="preserve"> </w:t>
+      </w:r>
+      <w:r>
+        <w:rPr>
+          <w:rtl w:val="1"/>
+        </w:rPr>
+        <w:t xml:space="preserve">مسیر</w:t>
+      </w:r>
+      <w:r>
+        <w:rPr>
+          <w:rtl w:val="1"/>
+        </w:rPr>
+        <w:t xml:space="preserve"> </w:t>
+      </w:r>
+      <w:r>
+        <w:rPr>
+          <w:rtl w:val="0"/>
+        </w:rPr>
+        <w:t xml:space="preserve">opt</w:t>
+      </w:r>
+      <w:r>
+        <w:rPr>
+          <w:rtl w:val="1"/>
+        </w:rPr>
+        <w:t xml:space="preserve"> </w:t>
+      </w:r>
+      <w:r>
+        <w:rPr>
+          <w:rtl w:val="1"/>
+        </w:rPr>
+        <w:t xml:space="preserve">اکسترکت</w:t>
+      </w:r>
+      <w:r>
+        <w:rPr>
+          <w:rtl w:val="1"/>
+        </w:rPr>
+        <w:t xml:space="preserve"> </w:t>
+      </w:r>
+      <w:r>
+        <w:rPr>
+          <w:rtl w:val="1"/>
+        </w:rPr>
+        <w:t xml:space="preserve">می</w:t>
+      </w:r>
+      <w:r>
+        <w:rPr>
+          <w:rtl w:val="1"/>
+        </w:rPr>
+        <w:t xml:space="preserve"> </w:t>
+      </w:r>
+      <w:r>
+        <w:rPr>
+          <w:rtl w:val="1"/>
+        </w:rPr>
+        <w:t xml:space="preserve">کنیم</w:t>
+      </w:r>
+      <w:r>
+        <w:rPr>
+          <w:rtl w:val="1"/>
+        </w:rPr>
+        <w:t xml:space="preserve"> </w:t>
+      </w:r>
+    </w:p>
+    <w:p>
+      <w:pPr>
+        <w:bidi w:val="1"/>
+        <w:jc w:val="both"/>
+        <w:rPr/>
+      </w:pPr>
+      <w:r>
+        <w:rPr>
+          <w:rtl w:val="1"/>
+        </w:rPr>
+        <w:t xml:space="preserve">فایل</w:t>
+      </w:r>
+      <w:r>
+        <w:rPr>
+          <w:rtl w:val="1"/>
+        </w:rPr>
+        <w:t xml:space="preserve"> </w:t>
+      </w:r>
+      <w:r>
+        <w:rPr>
+          <w:rtl w:val="0"/>
+        </w:rPr>
+        <w:t xml:space="preserve">geoserver</w:t>
+      </w:r>
+      <w:r>
+        <w:rPr>
+          <w:rtl w:val="0"/>
+        </w:rPr>
+        <w:t xml:space="preserve">.</w:t>
+      </w:r>
+      <w:r>
+        <w:rPr>
+          <w:rtl w:val="0"/>
+        </w:rPr>
+        <w:t xml:space="preserve">war</w:t>
+      </w:r>
+      <w:r>
+        <w:rPr>
+          <w:rtl w:val="1"/>
+        </w:rPr>
+        <w:t xml:space="preserve"> </w:t>
+      </w:r>
+      <w:r>
+        <w:rPr>
+          <w:rtl w:val="1"/>
+        </w:rPr>
+        <w:t xml:space="preserve">را</w:t>
+      </w:r>
+      <w:r>
+        <w:rPr>
+          <w:rtl w:val="1"/>
+        </w:rPr>
+        <w:t xml:space="preserve"> </w:t>
+      </w:r>
+      <w:r>
+        <w:rPr>
+          <w:rtl w:val="1"/>
+        </w:rPr>
+        <w:t xml:space="preserve">به</w:t>
+      </w:r>
+      <w:r>
+        <w:rPr>
+          <w:rtl w:val="1"/>
+        </w:rPr>
+        <w:t xml:space="preserve"> </w:t>
+      </w:r>
+      <w:r>
+        <w:rPr>
+          <w:rtl w:val="1"/>
+        </w:rPr>
+        <w:t xml:space="preserve">دایرکتوری</w:t>
+      </w:r>
+      <w:r>
+        <w:rPr>
+          <w:rtl w:val="1"/>
+        </w:rPr>
+        <w:t xml:space="preserve"> </w:t>
+      </w:r>
+      <w:r>
+        <w:rPr>
+          <w:rtl w:val="0"/>
+        </w:rPr>
+        <w:t xml:space="preserve">webapps</w:t>
+      </w:r>
+      <w:r>
+        <w:rPr>
+          <w:rtl w:val="1"/>
+        </w:rPr>
+        <w:t xml:space="preserve"> </w:t>
+      </w:r>
+      <w:r>
+        <w:rPr>
+          <w:rtl w:val="1"/>
+        </w:rPr>
+        <w:t xml:space="preserve">در</w:t>
+      </w:r>
+      <w:r>
+        <w:rPr>
+          <w:rtl w:val="1"/>
+        </w:rPr>
+        <w:t xml:space="preserve"> </w:t>
+      </w:r>
+      <w:r>
+        <w:rPr>
+          <w:rtl w:val="0"/>
+        </w:rPr>
+        <w:t xml:space="preserve">tomcat</w:t>
+      </w:r>
+      <w:r>
+        <w:rPr>
+          <w:rtl w:val="1"/>
+        </w:rPr>
+        <w:t xml:space="preserve"> </w:t>
+      </w:r>
+      <w:r>
+        <w:rPr>
+          <w:rtl w:val="1"/>
+        </w:rPr>
+        <w:t xml:space="preserve">منتقل</w:t>
+      </w:r>
+      <w:r>
+        <w:rPr>
+          <w:rtl w:val="1"/>
+        </w:rPr>
+        <w:t xml:space="preserve"> </w:t>
+      </w:r>
+      <w:r>
+        <w:rPr>
+          <w:rtl w:val="1"/>
+        </w:rPr>
+        <w:t xml:space="preserve">می</w:t>
+      </w:r>
+      <w:r>
+        <w:rPr>
+          <w:rtl w:val="1"/>
+        </w:rPr>
+        <w:t xml:space="preserve"> </w:t>
+      </w:r>
+      <w:r>
+        <w:rPr>
+          <w:rtl w:val="1"/>
+        </w:rPr>
+        <w:t xml:space="preserve">کنیم</w:t>
+      </w:r>
+    </w:p>
+    <w:p>
+      <w:pPr>
+        <w:jc w:val="both"/>
+        <w:rPr>
+          <w:b w:val="1"/>
+          <w:sz w:val="24"/>
+          <w:szCs w:val="24"/>
+        </w:rPr>
+      </w:pPr>
+      <w:r>
+        <w:rPr>
+          <w:b w:val="1"/>
+          <w:sz w:val="24"/>
+          <w:szCs w:val="24"/>
+          <w:rtl w:val="0"/>
+        </w:rPr>
+        <w:t xml:space="preserve">mv /opt/geoserver/geoserver.war /opt/tomcat/latest/webapps/geoserver.war</w:t>
       </w:r>
     </w:p>
     <w:sectPr>

</xml_diff>